<commit_message>
Power loss under permutation approach
</commit_message>
<xml_diff>
--- a/Other Documents/Satisfactory Research Grade Expectations - Spring 2024.docx
+++ b/Other Documents/Satisfactory Research Grade Expectations - Spring 2024.docx
@@ -1,6 +1,6 @@
 
 <file path=word/document.xml><?xml version="1.0" encoding="utf-8"?>
-<w:document xmlns:wpc="http://schemas.microsoft.com/office/word/2010/wordprocessingCanvas" xmlns:cx="http://schemas.microsoft.com/office/drawing/2014/chartex" xmlns:cx1="http://schemas.microsoft.com/office/drawing/2015/9/8/chartex" xmlns:mc="http://schemas.openxmlformats.org/markup-compatibility/2006" xmlns:o="urn:schemas-microsoft-com:office:office" xmlns:r="http://schemas.openxmlformats.org/officeDocument/2006/relationships" xmlns:m="http://schemas.openxmlformats.org/officeDocument/2006/math" xmlns:v="urn:schemas-microsoft-com:vml" xmlns:wp14="http://schemas.microsoft.com/office/word/2010/wordprocessingDrawing" xmlns:wp="http://schemas.openxmlformats.org/drawingml/2006/wordprocessingDrawing" xmlns:w10="urn:schemas-microsoft-com:office:word" xmlns:w="http://schemas.openxmlformats.org/wordprocessingml/2006/main" xmlns:w14="http://schemas.microsoft.com/office/word/2010/wordml" xmlns:w15="http://schemas.microsoft.com/office/word/2012/wordml" xmlns:w16se="http://schemas.microsoft.com/office/word/2015/wordml/symex" xmlns:wpg="http://schemas.microsoft.com/office/word/2010/wordprocessingGroup" xmlns:wpi="http://schemas.microsoft.com/office/word/2010/wordprocessingInk" xmlns:wne="http://schemas.microsoft.com/office/word/2006/wordml" xmlns:wps="http://schemas.microsoft.com/office/word/2010/wordprocessingShape" mc:Ignorable="w14 w15 w16se wp14">
+<w:document xmlns:wpc="http://schemas.microsoft.com/office/word/2010/wordprocessingCanvas" xmlns:cx="http://schemas.microsoft.com/office/drawing/2014/chartex" xmlns:cx1="http://schemas.microsoft.com/office/drawing/2015/9/8/chartex" xmlns:cx2="http://schemas.microsoft.com/office/drawing/2015/10/21/chartex" xmlns:cx3="http://schemas.microsoft.com/office/drawing/2016/5/9/chartex" xmlns:cx4="http://schemas.microsoft.com/office/drawing/2016/5/10/chartex" xmlns:cx5="http://schemas.microsoft.com/office/drawing/2016/5/11/chartex" xmlns:cx6="http://schemas.microsoft.com/office/drawing/2016/5/12/chartex" xmlns:cx7="http://schemas.microsoft.com/office/drawing/2016/5/13/chartex" xmlns:cx8="http://schemas.microsoft.com/office/drawing/2016/5/14/chartex" xmlns:mc="http://schemas.openxmlformats.org/markup-compatibility/2006" xmlns:aink="http://schemas.microsoft.com/office/drawing/2016/ink" xmlns:am3d="http://schemas.microsoft.com/office/drawing/2017/model3d" xmlns:o="urn:schemas-microsoft-com:office:office" xmlns:oel="http://schemas.microsoft.com/office/2019/extlst" xmlns:r="http://schemas.openxmlformats.org/officeDocument/2006/relationships" xmlns:m="http://schemas.openxmlformats.org/officeDocument/2006/math" xmlns:v="urn:schemas-microsoft-com:vml" xmlns:wp14="http://schemas.microsoft.com/office/word/2010/wordprocessingDrawing" xmlns:wp="http://schemas.openxmlformats.org/drawingml/2006/wordprocessingDrawing" xmlns:w10="urn:schemas-microsoft-com:office:word" xmlns:w="http://schemas.openxmlformats.org/wordprocessingml/2006/main" xmlns:w14="http://schemas.microsoft.com/office/word/2010/wordml" xmlns:w15="http://schemas.microsoft.com/office/word/2012/wordml" xmlns:w16cex="http://schemas.microsoft.com/office/word/2018/wordml/cex" xmlns:w16cid="http://schemas.microsoft.com/office/word/2016/wordml/cid" xmlns:w16="http://schemas.microsoft.com/office/word/2018/wordml" xmlns:w16sdtdh="http://schemas.microsoft.com/office/word/2020/wordml/sdtdatahash" xmlns:w16se="http://schemas.microsoft.com/office/word/2015/wordml/symex" xmlns:wpg="http://schemas.microsoft.com/office/word/2010/wordprocessingGroup" xmlns:wpi="http://schemas.microsoft.com/office/word/2010/wordprocessingInk" xmlns:wne="http://schemas.microsoft.com/office/word/2006/wordml" xmlns:wps="http://schemas.microsoft.com/office/word/2010/wordprocessingShape" mc:Ignorable="w14 w15 w16se w16cid w16 w16cex w16sdtdh wp14">
   <w:body>
     <w:p>
       <w:pPr>
@@ -308,7 +308,19 @@
               <w:rPr>
                 <w:rFonts w:ascii="Times New Roman" w:hAnsi="Times New Roman"/>
               </w:rPr>
-              <w:t>Gain insights on the results of the simulatons, perhaps use some analytical approaches.</w:t>
+              <w:t xml:space="preserve">Gain insights on the results of the </w:t>
+            </w:r>
+            <w:r>
+              <w:rPr>
+                <w:rFonts w:ascii="Times New Roman" w:hAnsi="Times New Roman"/>
+              </w:rPr>
+              <w:t>simulations</w:t>
+            </w:r>
+            <w:r>
+              <w:rPr>
+                <w:rFonts w:ascii="Times New Roman" w:hAnsi="Times New Roman"/>
+              </w:rPr>
+              <w:t>, perhaps use some analytical approaches.</w:t>
             </w:r>
           </w:p>
         </w:tc>
@@ -388,8 +400,6 @@
               </w:rPr>
               <w:t>This is a follow up of 2: Start working towards a generic pipeline for a user interested in similar assessment for any normality test and downstream test</w:t>
             </w:r>
-            <w:bookmarkStart w:id="0" w:name="_GoBack"/>
-            <w:bookmarkEnd w:id="0"/>
           </w:p>
         </w:tc>
         <w:tc>
@@ -552,8 +562,8 @@
       </w:tblPr>
       <w:tblGrid>
         <w:gridCol w:w="729"/>
-        <w:gridCol w:w="3136"/>
-        <w:gridCol w:w="2700"/>
+        <w:gridCol w:w="3226"/>
+        <w:gridCol w:w="2610"/>
         <w:gridCol w:w="3420"/>
       </w:tblGrid>
       <w:tr>
@@ -581,7 +591,7 @@
         </w:tc>
         <w:tc>
           <w:tcPr>
-            <w:tcW w:w="3136" w:type="dxa"/>
+            <w:tcW w:w="3226" w:type="dxa"/>
           </w:tcPr>
           <w:p>
             <w:pPr>
@@ -603,7 +613,7 @@
         </w:tc>
         <w:tc>
           <w:tcPr>
-            <w:tcW w:w="2700" w:type="dxa"/>
+            <w:tcW w:w="2610" w:type="dxa"/>
           </w:tcPr>
           <w:p>
             <w:pPr>
@@ -671,21 +681,21 @@
         </w:tc>
         <w:tc>
           <w:tcPr>
-            <w:tcW w:w="3136" w:type="dxa"/>
-          </w:tcPr>
-          <w:p>
-            <w:pPr>
-              <w:rPr>
-                <w:rFonts w:ascii="Times New Roman" w:hAnsi="Times New Roman"/>
-                <w:sz w:val="22"/>
-                <w:szCs w:val="22"/>
-              </w:rPr>
-            </w:pPr>
-          </w:p>
-        </w:tc>
-        <w:tc>
-          <w:tcPr>
-            <w:tcW w:w="2700" w:type="dxa"/>
+            <w:tcW w:w="3226" w:type="dxa"/>
+          </w:tcPr>
+          <w:p>
+            <w:pPr>
+              <w:rPr>
+                <w:rFonts w:ascii="Times New Roman" w:hAnsi="Times New Roman"/>
+                <w:sz w:val="22"/>
+                <w:szCs w:val="22"/>
+              </w:rPr>
+            </w:pPr>
+          </w:p>
+        </w:tc>
+        <w:tc>
+          <w:tcPr>
+            <w:tcW w:w="2610" w:type="dxa"/>
           </w:tcPr>
           <w:p>
             <w:pPr>
@@ -737,19 +747,19 @@
         </w:tc>
         <w:tc>
           <w:tcPr>
-            <w:tcW w:w="3136" w:type="dxa"/>
-          </w:tcPr>
-          <w:p>
-            <w:pPr>
-              <w:rPr>
-                <w:rFonts w:ascii="Times New Roman" w:hAnsi="Times New Roman"/>
-              </w:rPr>
-            </w:pPr>
-          </w:p>
-        </w:tc>
-        <w:tc>
-          <w:tcPr>
-            <w:tcW w:w="2700" w:type="dxa"/>
+            <w:tcW w:w="3226" w:type="dxa"/>
+          </w:tcPr>
+          <w:p>
+            <w:pPr>
+              <w:rPr>
+                <w:rFonts w:ascii="Times New Roman" w:hAnsi="Times New Roman"/>
+              </w:rPr>
+            </w:pPr>
+          </w:p>
+        </w:tc>
+        <w:tc>
+          <w:tcPr>
+            <w:tcW w:w="2610" w:type="dxa"/>
           </w:tcPr>
           <w:p>
             <w:pPr>
@@ -818,7 +828,7 @@
         </w:tc>
         <w:tc>
           <w:tcPr>
-            <w:tcW w:w="3136" w:type="dxa"/>
+            <w:tcW w:w="3226" w:type="dxa"/>
           </w:tcPr>
           <w:p>
             <w:pPr>
@@ -830,11 +840,27 @@
                 <w:szCs w:val="28"/>
               </w:rPr>
             </w:pPr>
-          </w:p>
-        </w:tc>
-        <w:tc>
-          <w:tcPr>
-            <w:tcW w:w="2700" w:type="dxa"/>
+            <w:r>
+              <w:rPr>
+                <w:rFonts w:ascii="Times New Roman" w:hAnsi="Times New Roman"/>
+                <w:sz w:val="22"/>
+                <w:szCs w:val="22"/>
+              </w:rPr>
+              <w:t>R</w:t>
+            </w:r>
+            <w:r>
+              <w:rPr>
+                <w:rFonts w:ascii="Times New Roman" w:hAnsi="Times New Roman"/>
+                <w:sz w:val="22"/>
+                <w:szCs w:val="22"/>
+              </w:rPr>
+              <w:t>un some simulations with the power loss defined in a different way using permutation test approach.</w:t>
+            </w:r>
+          </w:p>
+        </w:tc>
+        <w:tc>
+          <w:tcPr>
+            <w:tcW w:w="2610" w:type="dxa"/>
           </w:tcPr>
           <w:p>
             <w:pPr>
@@ -880,25 +906,26 @@
                 <w:sz w:val="22"/>
                 <w:szCs w:val="22"/>
               </w:rPr>
+              <w:lastRenderedPageBreak/>
               <w:t>4</w:t>
             </w:r>
           </w:p>
         </w:tc>
         <w:tc>
           <w:tcPr>
-            <w:tcW w:w="3136" w:type="dxa"/>
-          </w:tcPr>
-          <w:p>
-            <w:pPr>
-              <w:rPr>
-                <w:rFonts w:ascii="Times New Roman" w:hAnsi="Times New Roman"/>
-              </w:rPr>
-            </w:pPr>
-          </w:p>
-        </w:tc>
-        <w:tc>
-          <w:tcPr>
-            <w:tcW w:w="2700" w:type="dxa"/>
+            <w:tcW w:w="3226" w:type="dxa"/>
+          </w:tcPr>
+          <w:p>
+            <w:pPr>
+              <w:rPr>
+                <w:rFonts w:ascii="Times New Roman" w:hAnsi="Times New Roman"/>
+              </w:rPr>
+            </w:pPr>
+          </w:p>
+        </w:tc>
+        <w:tc>
+          <w:tcPr>
+            <w:tcW w:w="2610" w:type="dxa"/>
           </w:tcPr>
           <w:p>
             <w:pPr>
@@ -952,21 +979,21 @@
         </w:tc>
         <w:tc>
           <w:tcPr>
-            <w:tcW w:w="3136" w:type="dxa"/>
-          </w:tcPr>
-          <w:p>
-            <w:pPr>
-              <w:rPr>
-                <w:rFonts w:ascii="Times New Roman" w:hAnsi="Times New Roman"/>
-                <w:sz w:val="22"/>
-                <w:szCs w:val="22"/>
-              </w:rPr>
-            </w:pPr>
-          </w:p>
-        </w:tc>
-        <w:tc>
-          <w:tcPr>
-            <w:tcW w:w="2700" w:type="dxa"/>
+            <w:tcW w:w="3226" w:type="dxa"/>
+          </w:tcPr>
+          <w:p>
+            <w:pPr>
+              <w:rPr>
+                <w:rFonts w:ascii="Times New Roman" w:hAnsi="Times New Roman"/>
+                <w:sz w:val="22"/>
+                <w:szCs w:val="22"/>
+              </w:rPr>
+            </w:pPr>
+          </w:p>
+        </w:tc>
+        <w:tc>
+          <w:tcPr>
+            <w:tcW w:w="2610" w:type="dxa"/>
           </w:tcPr>
           <w:p>
             <w:pPr>
@@ -1012,28 +1039,27 @@
                 <w:sz w:val="22"/>
                 <w:szCs w:val="22"/>
               </w:rPr>
-              <w:lastRenderedPageBreak/>
               <w:t>6</w:t>
             </w:r>
           </w:p>
         </w:tc>
         <w:tc>
           <w:tcPr>
-            <w:tcW w:w="3136" w:type="dxa"/>
-          </w:tcPr>
-          <w:p>
-            <w:pPr>
-              <w:rPr>
-                <w:rFonts w:ascii="Times New Roman" w:hAnsi="Times New Roman"/>
-                <w:sz w:val="22"/>
-                <w:szCs w:val="22"/>
-              </w:rPr>
-            </w:pPr>
-          </w:p>
-        </w:tc>
-        <w:tc>
-          <w:tcPr>
-            <w:tcW w:w="2700" w:type="dxa"/>
+            <w:tcW w:w="3226" w:type="dxa"/>
+          </w:tcPr>
+          <w:p>
+            <w:pPr>
+              <w:rPr>
+                <w:rFonts w:ascii="Times New Roman" w:hAnsi="Times New Roman"/>
+                <w:sz w:val="22"/>
+                <w:szCs w:val="22"/>
+              </w:rPr>
+            </w:pPr>
+          </w:p>
+        </w:tc>
+        <w:tc>
+          <w:tcPr>
+            <w:tcW w:w="2610" w:type="dxa"/>
           </w:tcPr>
           <w:p>
             <w:pPr>
@@ -1085,21 +1111,21 @@
         </w:tc>
         <w:tc>
           <w:tcPr>
-            <w:tcW w:w="3136" w:type="dxa"/>
-          </w:tcPr>
-          <w:p>
-            <w:pPr>
-              <w:rPr>
-                <w:rFonts w:ascii="Times New Roman" w:hAnsi="Times New Roman"/>
-                <w:sz w:val="22"/>
-                <w:szCs w:val="22"/>
-              </w:rPr>
-            </w:pPr>
-          </w:p>
-        </w:tc>
-        <w:tc>
-          <w:tcPr>
-            <w:tcW w:w="2700" w:type="dxa"/>
+            <w:tcW w:w="3226" w:type="dxa"/>
+          </w:tcPr>
+          <w:p>
+            <w:pPr>
+              <w:rPr>
+                <w:rFonts w:ascii="Times New Roman" w:hAnsi="Times New Roman"/>
+                <w:sz w:val="22"/>
+                <w:szCs w:val="22"/>
+              </w:rPr>
+            </w:pPr>
+          </w:p>
+        </w:tc>
+        <w:tc>
+          <w:tcPr>
+            <w:tcW w:w="2610" w:type="dxa"/>
           </w:tcPr>
           <w:p>
             <w:pPr>
@@ -1149,21 +1175,21 @@
         </w:tc>
         <w:tc>
           <w:tcPr>
-            <w:tcW w:w="3136" w:type="dxa"/>
-          </w:tcPr>
-          <w:p>
-            <w:pPr>
-              <w:rPr>
-                <w:rFonts w:ascii="Times New Roman" w:hAnsi="Times New Roman"/>
-                <w:sz w:val="22"/>
-                <w:szCs w:val="22"/>
-              </w:rPr>
-            </w:pPr>
-          </w:p>
-        </w:tc>
-        <w:tc>
-          <w:tcPr>
-            <w:tcW w:w="2700" w:type="dxa"/>
+            <w:tcW w:w="3226" w:type="dxa"/>
+          </w:tcPr>
+          <w:p>
+            <w:pPr>
+              <w:rPr>
+                <w:rFonts w:ascii="Times New Roman" w:hAnsi="Times New Roman"/>
+                <w:sz w:val="22"/>
+                <w:szCs w:val="22"/>
+              </w:rPr>
+            </w:pPr>
+          </w:p>
+        </w:tc>
+        <w:tc>
+          <w:tcPr>
+            <w:tcW w:w="2610" w:type="dxa"/>
           </w:tcPr>
           <w:p>
             <w:pPr>
@@ -1215,19 +1241,19 @@
         </w:tc>
         <w:tc>
           <w:tcPr>
-            <w:tcW w:w="3136" w:type="dxa"/>
-          </w:tcPr>
-          <w:p>
-            <w:pPr>
-              <w:rPr>
-                <w:rFonts w:ascii="Times New Roman" w:hAnsi="Times New Roman"/>
-              </w:rPr>
-            </w:pPr>
-          </w:p>
-        </w:tc>
-        <w:tc>
-          <w:tcPr>
-            <w:tcW w:w="2700" w:type="dxa"/>
+            <w:tcW w:w="3226" w:type="dxa"/>
+          </w:tcPr>
+          <w:p>
+            <w:pPr>
+              <w:rPr>
+                <w:rFonts w:ascii="Times New Roman" w:hAnsi="Times New Roman"/>
+              </w:rPr>
+            </w:pPr>
+          </w:p>
+        </w:tc>
+        <w:tc>
+          <w:tcPr>
+            <w:tcW w:w="2610" w:type="dxa"/>
           </w:tcPr>
           <w:p>
             <w:pPr>
@@ -1318,21 +1344,21 @@
         </w:tc>
         <w:tc>
           <w:tcPr>
-            <w:tcW w:w="3136" w:type="dxa"/>
-          </w:tcPr>
-          <w:p>
-            <w:pPr>
-              <w:rPr>
-                <w:rFonts w:ascii="Times New Roman" w:hAnsi="Times New Roman"/>
-                <w:sz w:val="22"/>
-                <w:szCs w:val="22"/>
-              </w:rPr>
-            </w:pPr>
-          </w:p>
-        </w:tc>
-        <w:tc>
-          <w:tcPr>
-            <w:tcW w:w="2700" w:type="dxa"/>
+            <w:tcW w:w="3226" w:type="dxa"/>
+          </w:tcPr>
+          <w:p>
+            <w:pPr>
+              <w:rPr>
+                <w:rFonts w:ascii="Times New Roman" w:hAnsi="Times New Roman"/>
+                <w:sz w:val="22"/>
+                <w:szCs w:val="22"/>
+              </w:rPr>
+            </w:pPr>
+          </w:p>
+        </w:tc>
+        <w:tc>
+          <w:tcPr>
+            <w:tcW w:w="2610" w:type="dxa"/>
           </w:tcPr>
           <w:p>
             <w:pPr>
@@ -1384,21 +1410,21 @@
         </w:tc>
         <w:tc>
           <w:tcPr>
-            <w:tcW w:w="3136" w:type="dxa"/>
-          </w:tcPr>
-          <w:p>
-            <w:pPr>
-              <w:rPr>
-                <w:rFonts w:ascii="Times New Roman" w:hAnsi="Times New Roman"/>
-                <w:sz w:val="22"/>
-                <w:szCs w:val="22"/>
-              </w:rPr>
-            </w:pPr>
-          </w:p>
-        </w:tc>
-        <w:tc>
-          <w:tcPr>
-            <w:tcW w:w="2700" w:type="dxa"/>
+            <w:tcW w:w="3226" w:type="dxa"/>
+          </w:tcPr>
+          <w:p>
+            <w:pPr>
+              <w:rPr>
+                <w:rFonts w:ascii="Times New Roman" w:hAnsi="Times New Roman"/>
+                <w:sz w:val="22"/>
+                <w:szCs w:val="22"/>
+              </w:rPr>
+            </w:pPr>
+          </w:p>
+        </w:tc>
+        <w:tc>
+          <w:tcPr>
+            <w:tcW w:w="2610" w:type="dxa"/>
           </w:tcPr>
           <w:p>
             <w:pPr>
@@ -1450,21 +1476,21 @@
         </w:tc>
         <w:tc>
           <w:tcPr>
-            <w:tcW w:w="3136" w:type="dxa"/>
-          </w:tcPr>
-          <w:p>
-            <w:pPr>
-              <w:rPr>
-                <w:rFonts w:ascii="Times New Roman" w:hAnsi="Times New Roman"/>
-                <w:sz w:val="22"/>
-                <w:szCs w:val="22"/>
-              </w:rPr>
-            </w:pPr>
-          </w:p>
-        </w:tc>
-        <w:tc>
-          <w:tcPr>
-            <w:tcW w:w="2700" w:type="dxa"/>
+            <w:tcW w:w="3226" w:type="dxa"/>
+          </w:tcPr>
+          <w:p>
+            <w:pPr>
+              <w:rPr>
+                <w:rFonts w:ascii="Times New Roman" w:hAnsi="Times New Roman"/>
+                <w:sz w:val="22"/>
+                <w:szCs w:val="22"/>
+              </w:rPr>
+            </w:pPr>
+          </w:p>
+        </w:tc>
+        <w:tc>
+          <w:tcPr>
+            <w:tcW w:w="2610" w:type="dxa"/>
           </w:tcPr>
           <w:p>
             <w:pPr>
@@ -1516,21 +1542,21 @@
         </w:tc>
         <w:tc>
           <w:tcPr>
-            <w:tcW w:w="3136" w:type="dxa"/>
-          </w:tcPr>
-          <w:p>
-            <w:pPr>
-              <w:rPr>
-                <w:rFonts w:ascii="Times New Roman" w:hAnsi="Times New Roman"/>
-                <w:sz w:val="22"/>
-                <w:szCs w:val="22"/>
-              </w:rPr>
-            </w:pPr>
-          </w:p>
-        </w:tc>
-        <w:tc>
-          <w:tcPr>
-            <w:tcW w:w="2700" w:type="dxa"/>
+            <w:tcW w:w="3226" w:type="dxa"/>
+          </w:tcPr>
+          <w:p>
+            <w:pPr>
+              <w:rPr>
+                <w:rFonts w:ascii="Times New Roman" w:hAnsi="Times New Roman"/>
+                <w:sz w:val="22"/>
+                <w:szCs w:val="22"/>
+              </w:rPr>
+            </w:pPr>
+          </w:p>
+        </w:tc>
+        <w:tc>
+          <w:tcPr>
+            <w:tcW w:w="2610" w:type="dxa"/>
           </w:tcPr>
           <w:p>
             <w:pPr>
@@ -1580,21 +1606,21 @@
         </w:tc>
         <w:tc>
           <w:tcPr>
-            <w:tcW w:w="3136" w:type="dxa"/>
-          </w:tcPr>
-          <w:p>
-            <w:pPr>
-              <w:rPr>
-                <w:rFonts w:ascii="Times New Roman" w:hAnsi="Times New Roman"/>
-                <w:sz w:val="22"/>
-                <w:szCs w:val="22"/>
-              </w:rPr>
-            </w:pPr>
-          </w:p>
-        </w:tc>
-        <w:tc>
-          <w:tcPr>
-            <w:tcW w:w="2700" w:type="dxa"/>
+            <w:tcW w:w="3226" w:type="dxa"/>
+          </w:tcPr>
+          <w:p>
+            <w:pPr>
+              <w:rPr>
+                <w:rFonts w:ascii="Times New Roman" w:hAnsi="Times New Roman"/>
+                <w:sz w:val="22"/>
+                <w:szCs w:val="22"/>
+              </w:rPr>
+            </w:pPr>
+          </w:p>
+        </w:tc>
+        <w:tc>
+          <w:tcPr>
+            <w:tcW w:w="2610" w:type="dxa"/>
           </w:tcPr>
           <w:p>
             <w:pPr>
@@ -1668,8 +1694,16 @@
         <w:rPr>
           <w:rFonts w:ascii="Times New Roman" w:hAnsi="Times New Roman"/>
         </w:rPr>
-        <w:t>Characteristics of a good advisee are below</w:t>
-      </w:r>
+        <w:t xml:space="preserve">Characteristics of a good advisee are </w:t>
+      </w:r>
+      <w:proofErr w:type="gramStart"/>
+      <w:r>
+        <w:rPr>
+          <w:rFonts w:ascii="Times New Roman" w:hAnsi="Times New Roman"/>
+        </w:rPr>
+        <w:t>below</w:t>
+      </w:r>
+      <w:proofErr w:type="gramEnd"/>
     </w:p>
     <w:p>
       <w:pPr>
@@ -1739,12 +1773,14 @@
         </w:rPr>
         <w:t xml:space="preserve"> (reads extra articles, runs a simulation study to debug, </w:t>
       </w:r>
+      <w:proofErr w:type="spellStart"/>
       <w:r>
         <w:rPr>
           <w:rFonts w:ascii="Times New Roman" w:hAnsi="Times New Roman"/>
         </w:rPr>
         <w:t>etc</w:t>
       </w:r>
+      <w:proofErr w:type="spellEnd"/>
       <w:r>
         <w:rPr>
           <w:rFonts w:ascii="Times New Roman" w:hAnsi="Times New Roman"/>
@@ -1773,8 +1809,16 @@
         <w:rPr>
           <w:rFonts w:ascii="Times New Roman" w:hAnsi="Times New Roman"/>
         </w:rPr>
-        <w:t>Learns from mistakes</w:t>
-      </w:r>
+        <w:t xml:space="preserve">Learns from </w:t>
+      </w:r>
+      <w:proofErr w:type="gramStart"/>
+      <w:r>
+        <w:rPr>
+          <w:rFonts w:ascii="Times New Roman" w:hAnsi="Times New Roman"/>
+        </w:rPr>
+        <w:t>mistakes</w:t>
+      </w:r>
+      <w:proofErr w:type="gramEnd"/>
     </w:p>
     <w:p>
       <w:pPr>
@@ -1845,7 +1889,21 @@
         <w:rPr>
           <w:rFonts w:ascii="Times New Roman" w:hAnsi="Times New Roman"/>
         </w:rPr>
-        <w:t>.  “Know what you know and know what you don’t know”</w:t>
+        <w:t xml:space="preserve">.  “Know what you know and know what you don’t </w:t>
+      </w:r>
+      <w:proofErr w:type="gramStart"/>
+      <w:r>
+        <w:rPr>
+          <w:rFonts w:ascii="Times New Roman" w:hAnsi="Times New Roman"/>
+        </w:rPr>
+        <w:t>know</w:t>
+      </w:r>
+      <w:proofErr w:type="gramEnd"/>
+      <w:r>
+        <w:rPr>
+          <w:rFonts w:ascii="Times New Roman" w:hAnsi="Times New Roman"/>
+        </w:rPr>
+        <w:t>”</w:t>
       </w:r>
     </w:p>
     <w:p>
@@ -1893,8 +1951,16 @@
         <w:rPr>
           <w:rFonts w:ascii="Times New Roman" w:hAnsi="Times New Roman"/>
         </w:rPr>
-        <w:t xml:space="preserve"> ….[</w:t>
-      </w:r>
+        <w:t xml:space="preserve"> </w:t>
+      </w:r>
+      <w:proofErr w:type="gramStart"/>
+      <w:r>
+        <w:rPr>
+          <w:rFonts w:ascii="Times New Roman" w:hAnsi="Times New Roman"/>
+        </w:rPr>
+        <w:t>….[</w:t>
+      </w:r>
+      <w:proofErr w:type="gramEnd"/>
       <w:r>
         <w:rPr>
           <w:rFonts w:ascii="Times New Roman" w:hAnsi="Times New Roman"/>
@@ -1983,8 +2049,16 @@
         <w:rPr>
           <w:rFonts w:ascii="Times New Roman" w:hAnsi="Times New Roman"/>
         </w:rPr>
-        <w:t xml:space="preserve">  Data inputted needs processed differently.  I’m reading the help file and vignette</w:t>
-      </w:r>
+        <w:t xml:space="preserve">  Data inputted needs processed differently.  I’m reading the help file and </w:t>
+      </w:r>
+      <w:proofErr w:type="gramStart"/>
+      <w:r>
+        <w:rPr>
+          <w:rFonts w:ascii="Times New Roman" w:hAnsi="Times New Roman"/>
+        </w:rPr>
+        <w:t>vignette</w:t>
+      </w:r>
+      <w:proofErr w:type="gramEnd"/>
       <w:r>
         <w:rPr>
           <w:rFonts w:ascii="Times New Roman" w:hAnsi="Times New Roman"/>
@@ -2037,8 +2111,16 @@
         <w:rPr>
           <w:rFonts w:ascii="Times New Roman" w:hAnsi="Times New Roman"/>
         </w:rPr>
-        <w:t xml:space="preserve"> here</w:t>
-      </w:r>
+        <w:t xml:space="preserve"> </w:t>
+      </w:r>
+      <w:proofErr w:type="gramStart"/>
+      <w:r>
+        <w:rPr>
+          <w:rFonts w:ascii="Times New Roman" w:hAnsi="Times New Roman"/>
+        </w:rPr>
+        <w:t>here</w:t>
+      </w:r>
+      <w:proofErr w:type="gramEnd"/>
       <w:r>
         <w:rPr>
           <w:rFonts w:ascii="Times New Roman" w:hAnsi="Times New Roman"/>
@@ -2156,7 +2238,7 @@
 </file>
 
 <file path=word/endnotes.xml><?xml version="1.0" encoding="utf-8"?>
-<w:endnotes xmlns:wpc="http://schemas.microsoft.com/office/word/2010/wordprocessingCanvas" xmlns:cx="http://schemas.microsoft.com/office/drawing/2014/chartex" xmlns:cx1="http://schemas.microsoft.com/office/drawing/2015/9/8/chartex" xmlns:mc="http://schemas.openxmlformats.org/markup-compatibility/2006" xmlns:o="urn:schemas-microsoft-com:office:office" xmlns:r="http://schemas.openxmlformats.org/officeDocument/2006/relationships" xmlns:m="http://schemas.openxmlformats.org/officeDocument/2006/math" xmlns:v="urn:schemas-microsoft-com:vml" xmlns:wp14="http://schemas.microsoft.com/office/word/2010/wordprocessingDrawing" xmlns:wp="http://schemas.openxmlformats.org/drawingml/2006/wordprocessingDrawing" xmlns:w10="urn:schemas-microsoft-com:office:word" xmlns:w="http://schemas.openxmlformats.org/wordprocessingml/2006/main" xmlns:w14="http://schemas.microsoft.com/office/word/2010/wordml" xmlns:w15="http://schemas.microsoft.com/office/word/2012/wordml" xmlns:w16se="http://schemas.microsoft.com/office/word/2015/wordml/symex" xmlns:wpg="http://schemas.microsoft.com/office/word/2010/wordprocessingGroup" xmlns:wpi="http://schemas.microsoft.com/office/word/2010/wordprocessingInk" xmlns:wne="http://schemas.microsoft.com/office/word/2006/wordml" xmlns:wps="http://schemas.microsoft.com/office/word/2010/wordprocessingShape" mc:Ignorable="w14 w15 w16se wp14">
+<w:endnotes xmlns:wpc="http://schemas.microsoft.com/office/word/2010/wordprocessingCanvas" xmlns:cx="http://schemas.microsoft.com/office/drawing/2014/chartex" xmlns:cx1="http://schemas.microsoft.com/office/drawing/2015/9/8/chartex" xmlns:cx2="http://schemas.microsoft.com/office/drawing/2015/10/21/chartex" xmlns:cx3="http://schemas.microsoft.com/office/drawing/2016/5/9/chartex" xmlns:cx4="http://schemas.microsoft.com/office/drawing/2016/5/10/chartex" xmlns:cx5="http://schemas.microsoft.com/office/drawing/2016/5/11/chartex" xmlns:cx6="http://schemas.microsoft.com/office/drawing/2016/5/12/chartex" xmlns:cx7="http://schemas.microsoft.com/office/drawing/2016/5/13/chartex" xmlns:cx8="http://schemas.microsoft.com/office/drawing/2016/5/14/chartex" xmlns:mc="http://schemas.openxmlformats.org/markup-compatibility/2006" xmlns:aink="http://schemas.microsoft.com/office/drawing/2016/ink" xmlns:am3d="http://schemas.microsoft.com/office/drawing/2017/model3d" xmlns:o="urn:schemas-microsoft-com:office:office" xmlns:oel="http://schemas.microsoft.com/office/2019/extlst" xmlns:r="http://schemas.openxmlformats.org/officeDocument/2006/relationships" xmlns:m="http://schemas.openxmlformats.org/officeDocument/2006/math" xmlns:v="urn:schemas-microsoft-com:vml" xmlns:wp14="http://schemas.microsoft.com/office/word/2010/wordprocessingDrawing" xmlns:wp="http://schemas.openxmlformats.org/drawingml/2006/wordprocessingDrawing" xmlns:w10="urn:schemas-microsoft-com:office:word" xmlns:w="http://schemas.openxmlformats.org/wordprocessingml/2006/main" xmlns:w14="http://schemas.microsoft.com/office/word/2010/wordml" xmlns:w15="http://schemas.microsoft.com/office/word/2012/wordml" xmlns:w16cex="http://schemas.microsoft.com/office/word/2018/wordml/cex" xmlns:w16cid="http://schemas.microsoft.com/office/word/2016/wordml/cid" xmlns:w16="http://schemas.microsoft.com/office/word/2018/wordml" xmlns:w16sdtdh="http://schemas.microsoft.com/office/word/2020/wordml/sdtdatahash" xmlns:w16se="http://schemas.microsoft.com/office/word/2015/wordml/symex" xmlns:wpg="http://schemas.microsoft.com/office/word/2010/wordprocessingGroup" xmlns:wpi="http://schemas.microsoft.com/office/word/2010/wordprocessingInk" xmlns:wne="http://schemas.microsoft.com/office/word/2006/wordml" xmlns:wps="http://schemas.microsoft.com/office/word/2010/wordprocessingShape" mc:Ignorable="w14 w15 w16se w16cid w16 w16cex w16sdtdh wp14">
   <w:endnote w:type="separator" w:id="-1">
     <w:p>
       <w:pPr>
@@ -2181,7 +2263,7 @@
 </file>
 
 <file path=word/footnotes.xml><?xml version="1.0" encoding="utf-8"?>
-<w:footnotes xmlns:wpc="http://schemas.microsoft.com/office/word/2010/wordprocessingCanvas" xmlns:cx="http://schemas.microsoft.com/office/drawing/2014/chartex" xmlns:cx1="http://schemas.microsoft.com/office/drawing/2015/9/8/chartex" xmlns:mc="http://schemas.openxmlformats.org/markup-compatibility/2006" xmlns:o="urn:schemas-microsoft-com:office:office" xmlns:r="http://schemas.openxmlformats.org/officeDocument/2006/relationships" xmlns:m="http://schemas.openxmlformats.org/officeDocument/2006/math" xmlns:v="urn:schemas-microsoft-com:vml" xmlns:wp14="http://schemas.microsoft.com/office/word/2010/wordprocessingDrawing" xmlns:wp="http://schemas.openxmlformats.org/drawingml/2006/wordprocessingDrawing" xmlns:w10="urn:schemas-microsoft-com:office:word" xmlns:w="http://schemas.openxmlformats.org/wordprocessingml/2006/main" xmlns:w14="http://schemas.microsoft.com/office/word/2010/wordml" xmlns:w15="http://schemas.microsoft.com/office/word/2012/wordml" xmlns:w16se="http://schemas.microsoft.com/office/word/2015/wordml/symex" xmlns:wpg="http://schemas.microsoft.com/office/word/2010/wordprocessingGroup" xmlns:wpi="http://schemas.microsoft.com/office/word/2010/wordprocessingInk" xmlns:wne="http://schemas.microsoft.com/office/word/2006/wordml" xmlns:wps="http://schemas.microsoft.com/office/word/2010/wordprocessingShape" mc:Ignorable="w14 w15 w16se wp14">
+<w:footnotes xmlns:wpc="http://schemas.microsoft.com/office/word/2010/wordprocessingCanvas" xmlns:cx="http://schemas.microsoft.com/office/drawing/2014/chartex" xmlns:cx1="http://schemas.microsoft.com/office/drawing/2015/9/8/chartex" xmlns:cx2="http://schemas.microsoft.com/office/drawing/2015/10/21/chartex" xmlns:cx3="http://schemas.microsoft.com/office/drawing/2016/5/9/chartex" xmlns:cx4="http://schemas.microsoft.com/office/drawing/2016/5/10/chartex" xmlns:cx5="http://schemas.microsoft.com/office/drawing/2016/5/11/chartex" xmlns:cx6="http://schemas.microsoft.com/office/drawing/2016/5/12/chartex" xmlns:cx7="http://schemas.microsoft.com/office/drawing/2016/5/13/chartex" xmlns:cx8="http://schemas.microsoft.com/office/drawing/2016/5/14/chartex" xmlns:mc="http://schemas.openxmlformats.org/markup-compatibility/2006" xmlns:aink="http://schemas.microsoft.com/office/drawing/2016/ink" xmlns:am3d="http://schemas.microsoft.com/office/drawing/2017/model3d" xmlns:o="urn:schemas-microsoft-com:office:office" xmlns:oel="http://schemas.microsoft.com/office/2019/extlst" xmlns:r="http://schemas.openxmlformats.org/officeDocument/2006/relationships" xmlns:m="http://schemas.openxmlformats.org/officeDocument/2006/math" xmlns:v="urn:schemas-microsoft-com:vml" xmlns:wp14="http://schemas.microsoft.com/office/word/2010/wordprocessingDrawing" xmlns:wp="http://schemas.openxmlformats.org/drawingml/2006/wordprocessingDrawing" xmlns:w10="urn:schemas-microsoft-com:office:word" xmlns:w="http://schemas.openxmlformats.org/wordprocessingml/2006/main" xmlns:w14="http://schemas.microsoft.com/office/word/2010/wordml" xmlns:w15="http://schemas.microsoft.com/office/word/2012/wordml" xmlns:w16cex="http://schemas.microsoft.com/office/word/2018/wordml/cex" xmlns:w16cid="http://schemas.microsoft.com/office/word/2016/wordml/cid" xmlns:w16="http://schemas.microsoft.com/office/word/2018/wordml" xmlns:w16sdtdh="http://schemas.microsoft.com/office/word/2020/wordml/sdtdatahash" xmlns:w16se="http://schemas.microsoft.com/office/word/2015/wordml/symex" xmlns:wpg="http://schemas.microsoft.com/office/word/2010/wordprocessingGroup" xmlns:wpi="http://schemas.microsoft.com/office/word/2010/wordprocessingInk" xmlns:wne="http://schemas.microsoft.com/office/word/2006/wordml" xmlns:wps="http://schemas.microsoft.com/office/word/2010/wordprocessingShape" mc:Ignorable="w14 w15 w16se w16cid w16 w16cex w16sdtdh wp14">
   <w:footnote w:type="separator" w:id="-1">
     <w:p>
       <w:pPr>
@@ -2206,7 +2288,7 @@
 </file>
 
 <file path=word/numbering.xml><?xml version="1.0" encoding="utf-8"?>
-<w:numbering xmlns:wpc="http://schemas.microsoft.com/office/word/2010/wordprocessingCanvas" xmlns:cx="http://schemas.microsoft.com/office/drawing/2014/chartex" xmlns:cx1="http://schemas.microsoft.com/office/drawing/2015/9/8/chartex" xmlns:mc="http://schemas.openxmlformats.org/markup-compatibility/2006" xmlns:o="urn:schemas-microsoft-com:office:office" xmlns:r="http://schemas.openxmlformats.org/officeDocument/2006/relationships" xmlns:m="http://schemas.openxmlformats.org/officeDocument/2006/math" xmlns:v="urn:schemas-microsoft-com:vml" xmlns:wp14="http://schemas.microsoft.com/office/word/2010/wordprocessingDrawing" xmlns:wp="http://schemas.openxmlformats.org/drawingml/2006/wordprocessingDrawing" xmlns:w10="urn:schemas-microsoft-com:office:word" xmlns:w="http://schemas.openxmlformats.org/wordprocessingml/2006/main" xmlns:w14="http://schemas.microsoft.com/office/word/2010/wordml" xmlns:w15="http://schemas.microsoft.com/office/word/2012/wordml" xmlns:w16se="http://schemas.microsoft.com/office/word/2015/wordml/symex" xmlns:wpg="http://schemas.microsoft.com/office/word/2010/wordprocessingGroup" xmlns:wpi="http://schemas.microsoft.com/office/word/2010/wordprocessingInk" xmlns:wne="http://schemas.microsoft.com/office/word/2006/wordml" xmlns:wps="http://schemas.microsoft.com/office/word/2010/wordprocessingShape" mc:Ignorable="w14 w15 w16se wp14">
+<w:numbering xmlns:wpc="http://schemas.microsoft.com/office/word/2010/wordprocessingCanvas" xmlns:cx="http://schemas.microsoft.com/office/drawing/2014/chartex" xmlns:cx1="http://schemas.microsoft.com/office/drawing/2015/9/8/chartex" xmlns:cx2="http://schemas.microsoft.com/office/drawing/2015/10/21/chartex" xmlns:cx3="http://schemas.microsoft.com/office/drawing/2016/5/9/chartex" xmlns:cx4="http://schemas.microsoft.com/office/drawing/2016/5/10/chartex" xmlns:cx5="http://schemas.microsoft.com/office/drawing/2016/5/11/chartex" xmlns:cx6="http://schemas.microsoft.com/office/drawing/2016/5/12/chartex" xmlns:cx7="http://schemas.microsoft.com/office/drawing/2016/5/13/chartex" xmlns:cx8="http://schemas.microsoft.com/office/drawing/2016/5/14/chartex" xmlns:mc="http://schemas.openxmlformats.org/markup-compatibility/2006" xmlns:aink="http://schemas.microsoft.com/office/drawing/2016/ink" xmlns:am3d="http://schemas.microsoft.com/office/drawing/2017/model3d" xmlns:o="urn:schemas-microsoft-com:office:office" xmlns:oel="http://schemas.microsoft.com/office/2019/extlst" xmlns:r="http://schemas.openxmlformats.org/officeDocument/2006/relationships" xmlns:m="http://schemas.openxmlformats.org/officeDocument/2006/math" xmlns:v="urn:schemas-microsoft-com:vml" xmlns:wp14="http://schemas.microsoft.com/office/word/2010/wordprocessingDrawing" xmlns:wp="http://schemas.openxmlformats.org/drawingml/2006/wordprocessingDrawing" xmlns:w10="urn:schemas-microsoft-com:office:word" xmlns:w="http://schemas.openxmlformats.org/wordprocessingml/2006/main" xmlns:w14="http://schemas.microsoft.com/office/word/2010/wordml" xmlns:w15="http://schemas.microsoft.com/office/word/2012/wordml" xmlns:w16cex="http://schemas.microsoft.com/office/word/2018/wordml/cex" xmlns:w16cid="http://schemas.microsoft.com/office/word/2016/wordml/cid" xmlns:w16="http://schemas.microsoft.com/office/word/2018/wordml" xmlns:w16sdtdh="http://schemas.microsoft.com/office/word/2020/wordml/sdtdatahash" xmlns:w16se="http://schemas.microsoft.com/office/word/2015/wordml/symex" xmlns:wpg="http://schemas.microsoft.com/office/word/2010/wordprocessingGroup" xmlns:wpi="http://schemas.microsoft.com/office/word/2010/wordprocessingInk" xmlns:wne="http://schemas.microsoft.com/office/word/2006/wordml" xmlns:wps="http://schemas.microsoft.com/office/word/2010/wordprocessingShape" mc:Ignorable="w14 w15 w16se w16cid w16 w16cex w16sdtdh wp14">
   <w:abstractNum w:abstractNumId="0" w15:restartNumberingAfterBreak="0">
     <w:nsid w:val="0B783A09"/>
     <w:multiLevelType w:val="hybridMultilevel"/>
@@ -4269,71 +4351,71 @@
       </w:rPr>
     </w:lvl>
   </w:abstractNum>
-  <w:num w:numId="1">
+  <w:num w:numId="1" w16cid:durableId="904611281">
     <w:abstractNumId w:val="10"/>
   </w:num>
-  <w:num w:numId="2">
+  <w:num w:numId="2" w16cid:durableId="182548644">
     <w:abstractNumId w:val="16"/>
   </w:num>
-  <w:num w:numId="3">
+  <w:num w:numId="3" w16cid:durableId="1781485908">
     <w:abstractNumId w:val="11"/>
   </w:num>
-  <w:num w:numId="4">
+  <w:num w:numId="4" w16cid:durableId="1365136177">
     <w:abstractNumId w:val="7"/>
   </w:num>
-  <w:num w:numId="5">
+  <w:num w:numId="5" w16cid:durableId="209420173">
     <w:abstractNumId w:val="17"/>
   </w:num>
-  <w:num w:numId="6">
+  <w:num w:numId="6" w16cid:durableId="1196114558">
     <w:abstractNumId w:val="0"/>
   </w:num>
-  <w:num w:numId="7">
+  <w:num w:numId="7" w16cid:durableId="1724792948">
     <w:abstractNumId w:val="2"/>
   </w:num>
-  <w:num w:numId="8">
+  <w:num w:numId="8" w16cid:durableId="1922518517">
     <w:abstractNumId w:val="14"/>
   </w:num>
-  <w:num w:numId="9">
+  <w:num w:numId="9" w16cid:durableId="71204105">
     <w:abstractNumId w:val="12"/>
   </w:num>
-  <w:num w:numId="10">
+  <w:num w:numId="10" w16cid:durableId="280959765">
     <w:abstractNumId w:val="9"/>
   </w:num>
-  <w:num w:numId="11">
+  <w:num w:numId="11" w16cid:durableId="1161848434">
     <w:abstractNumId w:val="4"/>
   </w:num>
-  <w:num w:numId="12">
+  <w:num w:numId="12" w16cid:durableId="1092050895">
     <w:abstractNumId w:val="1"/>
   </w:num>
-  <w:num w:numId="13">
+  <w:num w:numId="13" w16cid:durableId="1719089380">
     <w:abstractNumId w:val="3"/>
   </w:num>
-  <w:num w:numId="14">
+  <w:num w:numId="14" w16cid:durableId="1966352441">
     <w:abstractNumId w:val="18"/>
   </w:num>
-  <w:num w:numId="15">
+  <w:num w:numId="15" w16cid:durableId="1414354892">
     <w:abstractNumId w:val="8"/>
   </w:num>
-  <w:num w:numId="16">
+  <w:num w:numId="16" w16cid:durableId="890383615">
     <w:abstractNumId w:val="5"/>
   </w:num>
-  <w:num w:numId="17">
+  <w:num w:numId="17" w16cid:durableId="838813108">
     <w:abstractNumId w:val="13"/>
   </w:num>
-  <w:num w:numId="18">
+  <w:num w:numId="18" w16cid:durableId="1046489406">
     <w:abstractNumId w:val="19"/>
   </w:num>
-  <w:num w:numId="19">
+  <w:num w:numId="19" w16cid:durableId="1979987712">
     <w:abstractNumId w:val="6"/>
   </w:num>
-  <w:num w:numId="20">
+  <w:num w:numId="20" w16cid:durableId="242373188">
     <w:abstractNumId w:val="15"/>
   </w:num>
 </w:numbering>
 </file>
 
 <file path=word/styles.xml><?xml version="1.0" encoding="utf-8"?>
-<w:styles xmlns:mc="http://schemas.openxmlformats.org/markup-compatibility/2006" xmlns:r="http://schemas.openxmlformats.org/officeDocument/2006/relationships" xmlns:w="http://schemas.openxmlformats.org/wordprocessingml/2006/main" xmlns:w14="http://schemas.microsoft.com/office/word/2010/wordml" xmlns:w15="http://schemas.microsoft.com/office/word/2012/wordml" xmlns:w16se="http://schemas.microsoft.com/office/word/2015/wordml/symex" mc:Ignorable="w14 w15 w16se">
+<w:styles xmlns:mc="http://schemas.openxmlformats.org/markup-compatibility/2006" xmlns:r="http://schemas.openxmlformats.org/officeDocument/2006/relationships" xmlns:w="http://schemas.openxmlformats.org/wordprocessingml/2006/main" xmlns:w14="http://schemas.microsoft.com/office/word/2010/wordml" xmlns:w15="http://schemas.microsoft.com/office/word/2012/wordml" xmlns:w16cex="http://schemas.microsoft.com/office/word/2018/wordml/cex" xmlns:w16cid="http://schemas.microsoft.com/office/word/2016/wordml/cid" xmlns:w16="http://schemas.microsoft.com/office/word/2018/wordml" xmlns:w16sdtdh="http://schemas.microsoft.com/office/word/2020/wordml/sdtdatahash" xmlns:w16se="http://schemas.microsoft.com/office/word/2015/wordml/symex" mc:Ignorable="w14 w15 w16se w16cid w16 w16cex w16sdtdh">
   <w:docDefaults>
     <w:rPrDefault>
       <w:rPr>
@@ -4349,7 +4431,7 @@
       </w:pPr>
     </w:pPrDefault>
   </w:docDefaults>
-  <w:latentStyles w:defLockedState="0" w:defUIPriority="99" w:defSemiHidden="0" w:defUnhideWhenUsed="0" w:defQFormat="0" w:count="371">
+  <w:latentStyles w:defLockedState="0" w:defUIPriority="99" w:defSemiHidden="0" w:defUnhideWhenUsed="0" w:defQFormat="0" w:count="376">
     <w:lsdException w:name="Normal" w:uiPriority="0" w:qFormat="1"/>
     <w:lsdException w:name="heading 1" w:uiPriority="9" w:qFormat="1"/>
     <w:lsdException w:name="heading 2" w:semiHidden="1" w:uiPriority="9" w:unhideWhenUsed="1" w:qFormat="1"/>
@@ -4721,6 +4803,11 @@
     <w:lsdException w:name="List Table 5 Dark Accent 6" w:uiPriority="50"/>
     <w:lsdException w:name="List Table 6 Colorful Accent 6" w:uiPriority="51"/>
     <w:lsdException w:name="List Table 7 Colorful Accent 6" w:uiPriority="52"/>
+    <w:lsdException w:name="Mention" w:semiHidden="1" w:unhideWhenUsed="1"/>
+    <w:lsdException w:name="Smart Hyperlink" w:semiHidden="1" w:unhideWhenUsed="1"/>
+    <w:lsdException w:name="Hashtag" w:semiHidden="1" w:unhideWhenUsed="1"/>
+    <w:lsdException w:name="Unresolved Mention" w:semiHidden="1" w:unhideWhenUsed="1"/>
+    <w:lsdException w:name="Smart Link" w:semiHidden="1" w:unhideWhenUsed="1"/>
   </w:latentStyles>
   <w:style w:type="paragraph" w:default="1" w:styleId="Normal">
     <w:name w:val="Normal"/>
@@ -4915,8 +5002,8 @@
       <w:vertAlign w:val="superscript"/>
     </w:rPr>
   </w:style>
-  <w:style w:type="character" w:customStyle="1" w:styleId="UnresolvedMention">
-    <w:name w:val="Unresolved Mention"/>
+  <w:style w:type="character" w:customStyle="1" w:styleId="UnresolvedMention1">
+    <w:name w:val="Unresolved Mention1"/>
     <w:basedOn w:val="DefaultParagraphFont"/>
     <w:uiPriority w:val="99"/>
     <w:semiHidden/>

</xml_diff>

<commit_message>
goal for next week
</commit_message>
<xml_diff>
--- a/Other Documents/Satisfactory Research Grade Expectations - Spring 2024.docx
+++ b/Other Documents/Satisfactory Research Grade Expectations - Spring 2024.docx
@@ -1,6 +1,6 @@
 
 <file path=word/document.xml><?xml version="1.0" encoding="utf-8"?>
-<w:document xmlns:wpc="http://schemas.microsoft.com/office/word/2010/wordprocessingCanvas" xmlns:cx="http://schemas.microsoft.com/office/drawing/2014/chartex" xmlns:cx1="http://schemas.microsoft.com/office/drawing/2015/9/8/chartex" xmlns:cx2="http://schemas.microsoft.com/office/drawing/2015/10/21/chartex" xmlns:cx3="http://schemas.microsoft.com/office/drawing/2016/5/9/chartex" xmlns:cx4="http://schemas.microsoft.com/office/drawing/2016/5/10/chartex" xmlns:cx5="http://schemas.microsoft.com/office/drawing/2016/5/11/chartex" xmlns:cx6="http://schemas.microsoft.com/office/drawing/2016/5/12/chartex" xmlns:cx7="http://schemas.microsoft.com/office/drawing/2016/5/13/chartex" xmlns:cx8="http://schemas.microsoft.com/office/drawing/2016/5/14/chartex" xmlns:mc="http://schemas.openxmlformats.org/markup-compatibility/2006" xmlns:aink="http://schemas.microsoft.com/office/drawing/2016/ink" xmlns:am3d="http://schemas.microsoft.com/office/drawing/2017/model3d" xmlns:o="urn:schemas-microsoft-com:office:office" xmlns:oel="http://schemas.microsoft.com/office/2019/extlst" xmlns:r="http://schemas.openxmlformats.org/officeDocument/2006/relationships" xmlns:m="http://schemas.openxmlformats.org/officeDocument/2006/math" xmlns:v="urn:schemas-microsoft-com:vml" xmlns:wp14="http://schemas.microsoft.com/office/word/2010/wordprocessingDrawing" xmlns:wp="http://schemas.openxmlformats.org/drawingml/2006/wordprocessingDrawing" xmlns:w10="urn:schemas-microsoft-com:office:word" xmlns:w="http://schemas.openxmlformats.org/wordprocessingml/2006/main" xmlns:w14="http://schemas.microsoft.com/office/word/2010/wordml" xmlns:w15="http://schemas.microsoft.com/office/word/2012/wordml" xmlns:w16cex="http://schemas.microsoft.com/office/word/2018/wordml/cex" xmlns:w16cid="http://schemas.microsoft.com/office/word/2016/wordml/cid" xmlns:w16="http://schemas.microsoft.com/office/word/2018/wordml" xmlns:w16sdtdh="http://schemas.microsoft.com/office/word/2020/wordml/sdtdatahash" xmlns:w16se="http://schemas.microsoft.com/office/word/2015/wordml/symex" xmlns:wpg="http://schemas.microsoft.com/office/word/2010/wordprocessingGroup" xmlns:wpi="http://schemas.microsoft.com/office/word/2010/wordprocessingInk" xmlns:wne="http://schemas.microsoft.com/office/word/2006/wordml" xmlns:wps="http://schemas.microsoft.com/office/word/2010/wordprocessingShape" mc:Ignorable="w14 w15 w16se w16cid w16 w16cex w16sdtdh wp14">
+<w:document xmlns:wpc="http://schemas.microsoft.com/office/word/2010/wordprocessingCanvas" xmlns:cx="http://schemas.microsoft.com/office/drawing/2014/chartex" xmlns:cx1="http://schemas.microsoft.com/office/drawing/2015/9/8/chartex" xmlns:mc="http://schemas.openxmlformats.org/markup-compatibility/2006" xmlns:o="urn:schemas-microsoft-com:office:office" xmlns:r="http://schemas.openxmlformats.org/officeDocument/2006/relationships" xmlns:m="http://schemas.openxmlformats.org/officeDocument/2006/math" xmlns:v="urn:schemas-microsoft-com:vml" xmlns:wp14="http://schemas.microsoft.com/office/word/2010/wordprocessingDrawing" xmlns:wp="http://schemas.openxmlformats.org/drawingml/2006/wordprocessingDrawing" xmlns:w10="urn:schemas-microsoft-com:office:word" xmlns:w="http://schemas.openxmlformats.org/wordprocessingml/2006/main" xmlns:w14="http://schemas.microsoft.com/office/word/2010/wordml" xmlns:w15="http://schemas.microsoft.com/office/word/2012/wordml" xmlns:w16se="http://schemas.microsoft.com/office/word/2015/wordml/symex" xmlns:wpg="http://schemas.microsoft.com/office/word/2010/wordprocessingGroup" xmlns:wpi="http://schemas.microsoft.com/office/word/2010/wordprocessingInk" xmlns:wne="http://schemas.microsoft.com/office/word/2006/wordml" xmlns:wps="http://schemas.microsoft.com/office/word/2010/wordprocessingShape" mc:Ignorable="w14 w15 w16se wp14">
   <w:body>
     <w:p>
       <w:pPr>
@@ -846,7 +846,29 @@
                 <w:sz w:val="22"/>
                 <w:szCs w:val="22"/>
               </w:rPr>
-              <w:t>R</w:t>
+              <w:t>Run some simulations with the power loss defined in a different way using permutation test approach.</w:t>
+            </w:r>
+          </w:p>
+        </w:tc>
+        <w:tc>
+          <w:tcPr>
+            <w:tcW w:w="2610" w:type="dxa"/>
+          </w:tcPr>
+          <w:p>
+            <w:pPr>
+              <w:rPr>
+                <w:rFonts w:ascii="Times New Roman" w:hAnsi="Times New Roman"/>
+                <w:sz w:val="22"/>
+                <w:szCs w:val="22"/>
+              </w:rPr>
+            </w:pPr>
+            <w:r>
+              <w:rPr>
+                <w:rFonts w:ascii="Times New Roman" w:hAnsi="Times New Roman"/>
+                <w:sz w:val="22"/>
+                <w:szCs w:val="22"/>
+              </w:rPr>
+              <w:t xml:space="preserve">Good start towards understanding permutation tests but the simulation </w:t>
             </w:r>
             <w:r>
               <w:rPr>
@@ -854,26 +876,13 @@
                 <w:sz w:val="22"/>
                 <w:szCs w:val="22"/>
               </w:rPr>
-              <w:t>un some simulations with the power loss defined in a different way using permutation test approach.</w:t>
+              <w:lastRenderedPageBreak/>
+              <w:t>structure needs some more work.</w:t>
             </w:r>
           </w:p>
         </w:tc>
         <w:tc>
           <w:tcPr>
-            <w:tcW w:w="2610" w:type="dxa"/>
-          </w:tcPr>
-          <w:p>
-            <w:pPr>
-              <w:rPr>
-                <w:rFonts w:ascii="Times New Roman" w:hAnsi="Times New Roman"/>
-                <w:sz w:val="22"/>
-                <w:szCs w:val="22"/>
-              </w:rPr>
-            </w:pPr>
-          </w:p>
-        </w:tc>
-        <w:tc>
-          <w:tcPr>
             <w:tcW w:w="3420" w:type="dxa"/>
           </w:tcPr>
           <w:p>
@@ -884,6 +893,44 @@
                 <w:szCs w:val="22"/>
               </w:rPr>
             </w:pPr>
+            <w:r>
+              <w:rPr>
+                <w:rFonts w:ascii="Times New Roman" w:hAnsi="Times New Roman"/>
+                <w:sz w:val="22"/>
+                <w:szCs w:val="22"/>
+              </w:rPr>
+              <w:lastRenderedPageBreak/>
+              <w:t>Continue working on permutation test based simulation</w:t>
+            </w:r>
+          </w:p>
+          <w:p>
+            <w:pPr>
+              <w:rPr>
+                <w:rFonts w:ascii="Times New Roman" w:hAnsi="Times New Roman"/>
+                <w:sz w:val="22"/>
+                <w:szCs w:val="22"/>
+              </w:rPr>
+            </w:pPr>
+          </w:p>
+          <w:p>
+            <w:pPr>
+              <w:rPr>
+                <w:rFonts w:ascii="Times New Roman" w:hAnsi="Times New Roman"/>
+                <w:sz w:val="22"/>
+                <w:szCs w:val="22"/>
+              </w:rPr>
+            </w:pPr>
+            <w:r>
+              <w:rPr>
+                <w:rFonts w:ascii="Times New Roman" w:hAnsi="Times New Roman"/>
+                <w:sz w:val="22"/>
+                <w:szCs w:val="22"/>
+              </w:rPr>
+              <w:lastRenderedPageBreak/>
+              <w:t>Try to think how to run a permutation-based on sample t-test</w:t>
+            </w:r>
+            <w:bookmarkStart w:id="0" w:name="_GoBack"/>
+            <w:bookmarkEnd w:id="0"/>
           </w:p>
         </w:tc>
       </w:tr>
@@ -1694,16 +1741,8 @@
         <w:rPr>
           <w:rFonts w:ascii="Times New Roman" w:hAnsi="Times New Roman"/>
         </w:rPr>
-        <w:t xml:space="preserve">Characteristics of a good advisee are </w:t>
-      </w:r>
-      <w:proofErr w:type="gramStart"/>
-      <w:r>
-        <w:rPr>
-          <w:rFonts w:ascii="Times New Roman" w:hAnsi="Times New Roman"/>
-        </w:rPr>
-        <w:t>below</w:t>
-      </w:r>
-      <w:proofErr w:type="gramEnd"/>
+        <w:t>Characteristics of a good advisee are below</w:t>
+      </w:r>
     </w:p>
     <w:p>
       <w:pPr>
@@ -1773,14 +1812,12 @@
         </w:rPr>
         <w:t xml:space="preserve"> (reads extra articles, runs a simulation study to debug, </w:t>
       </w:r>
-      <w:proofErr w:type="spellStart"/>
       <w:r>
         <w:rPr>
           <w:rFonts w:ascii="Times New Roman" w:hAnsi="Times New Roman"/>
         </w:rPr>
         <w:t>etc</w:t>
       </w:r>
-      <w:proofErr w:type="spellEnd"/>
       <w:r>
         <w:rPr>
           <w:rFonts w:ascii="Times New Roman" w:hAnsi="Times New Roman"/>
@@ -1809,16 +1846,8 @@
         <w:rPr>
           <w:rFonts w:ascii="Times New Roman" w:hAnsi="Times New Roman"/>
         </w:rPr>
-        <w:t xml:space="preserve">Learns from </w:t>
-      </w:r>
-      <w:proofErr w:type="gramStart"/>
-      <w:r>
-        <w:rPr>
-          <w:rFonts w:ascii="Times New Roman" w:hAnsi="Times New Roman"/>
-        </w:rPr>
-        <w:t>mistakes</w:t>
-      </w:r>
-      <w:proofErr w:type="gramEnd"/>
+        <w:t>Learns from mistakes</w:t>
+      </w:r>
     </w:p>
     <w:p>
       <w:pPr>
@@ -1889,21 +1918,7 @@
         <w:rPr>
           <w:rFonts w:ascii="Times New Roman" w:hAnsi="Times New Roman"/>
         </w:rPr>
-        <w:t xml:space="preserve">.  “Know what you know and know what you don’t </w:t>
-      </w:r>
-      <w:proofErr w:type="gramStart"/>
-      <w:r>
-        <w:rPr>
-          <w:rFonts w:ascii="Times New Roman" w:hAnsi="Times New Roman"/>
-        </w:rPr>
-        <w:t>know</w:t>
-      </w:r>
-      <w:proofErr w:type="gramEnd"/>
-      <w:r>
-        <w:rPr>
-          <w:rFonts w:ascii="Times New Roman" w:hAnsi="Times New Roman"/>
-        </w:rPr>
-        <w:t>”</w:t>
+        <w:t>.  “Know what you know and know what you don’t know”</w:t>
       </w:r>
     </w:p>
     <w:p>
@@ -1951,16 +1966,8 @@
         <w:rPr>
           <w:rFonts w:ascii="Times New Roman" w:hAnsi="Times New Roman"/>
         </w:rPr>
-        <w:t xml:space="preserve"> </w:t>
-      </w:r>
-      <w:proofErr w:type="gramStart"/>
-      <w:r>
-        <w:rPr>
-          <w:rFonts w:ascii="Times New Roman" w:hAnsi="Times New Roman"/>
-        </w:rPr>
-        <w:t>….[</w:t>
-      </w:r>
-      <w:proofErr w:type="gramEnd"/>
+        <w:t xml:space="preserve"> ….[</w:t>
+      </w:r>
       <w:r>
         <w:rPr>
           <w:rFonts w:ascii="Times New Roman" w:hAnsi="Times New Roman"/>
@@ -2049,16 +2056,8 @@
         <w:rPr>
           <w:rFonts w:ascii="Times New Roman" w:hAnsi="Times New Roman"/>
         </w:rPr>
-        <w:t xml:space="preserve">  Data inputted needs processed differently.  I’m reading the help file and </w:t>
-      </w:r>
-      <w:proofErr w:type="gramStart"/>
-      <w:r>
-        <w:rPr>
-          <w:rFonts w:ascii="Times New Roman" w:hAnsi="Times New Roman"/>
-        </w:rPr>
-        <w:t>vignette</w:t>
-      </w:r>
-      <w:proofErr w:type="gramEnd"/>
+        <w:t xml:space="preserve">  Data inputted needs processed differently.  I’m reading the help file and vignette</w:t>
+      </w:r>
       <w:r>
         <w:rPr>
           <w:rFonts w:ascii="Times New Roman" w:hAnsi="Times New Roman"/>
@@ -2111,16 +2110,8 @@
         <w:rPr>
           <w:rFonts w:ascii="Times New Roman" w:hAnsi="Times New Roman"/>
         </w:rPr>
-        <w:t xml:space="preserve"> </w:t>
-      </w:r>
-      <w:proofErr w:type="gramStart"/>
-      <w:r>
-        <w:rPr>
-          <w:rFonts w:ascii="Times New Roman" w:hAnsi="Times New Roman"/>
-        </w:rPr>
-        <w:t>here</w:t>
-      </w:r>
-      <w:proofErr w:type="gramEnd"/>
+        <w:t xml:space="preserve"> here</w:t>
+      </w:r>
       <w:r>
         <w:rPr>
           <w:rFonts w:ascii="Times New Roman" w:hAnsi="Times New Roman"/>
@@ -2238,7 +2229,7 @@
 </file>
 
 <file path=word/endnotes.xml><?xml version="1.0" encoding="utf-8"?>
-<w:endnotes xmlns:wpc="http://schemas.microsoft.com/office/word/2010/wordprocessingCanvas" xmlns:cx="http://schemas.microsoft.com/office/drawing/2014/chartex" xmlns:cx1="http://schemas.microsoft.com/office/drawing/2015/9/8/chartex" xmlns:cx2="http://schemas.microsoft.com/office/drawing/2015/10/21/chartex" xmlns:cx3="http://schemas.microsoft.com/office/drawing/2016/5/9/chartex" xmlns:cx4="http://schemas.microsoft.com/office/drawing/2016/5/10/chartex" xmlns:cx5="http://schemas.microsoft.com/office/drawing/2016/5/11/chartex" xmlns:cx6="http://schemas.microsoft.com/office/drawing/2016/5/12/chartex" xmlns:cx7="http://schemas.microsoft.com/office/drawing/2016/5/13/chartex" xmlns:cx8="http://schemas.microsoft.com/office/drawing/2016/5/14/chartex" xmlns:mc="http://schemas.openxmlformats.org/markup-compatibility/2006" xmlns:aink="http://schemas.microsoft.com/office/drawing/2016/ink" xmlns:am3d="http://schemas.microsoft.com/office/drawing/2017/model3d" xmlns:o="urn:schemas-microsoft-com:office:office" xmlns:oel="http://schemas.microsoft.com/office/2019/extlst" xmlns:r="http://schemas.openxmlformats.org/officeDocument/2006/relationships" xmlns:m="http://schemas.openxmlformats.org/officeDocument/2006/math" xmlns:v="urn:schemas-microsoft-com:vml" xmlns:wp14="http://schemas.microsoft.com/office/word/2010/wordprocessingDrawing" xmlns:wp="http://schemas.openxmlformats.org/drawingml/2006/wordprocessingDrawing" xmlns:w10="urn:schemas-microsoft-com:office:word" xmlns:w="http://schemas.openxmlformats.org/wordprocessingml/2006/main" xmlns:w14="http://schemas.microsoft.com/office/word/2010/wordml" xmlns:w15="http://schemas.microsoft.com/office/word/2012/wordml" xmlns:w16cex="http://schemas.microsoft.com/office/word/2018/wordml/cex" xmlns:w16cid="http://schemas.microsoft.com/office/word/2016/wordml/cid" xmlns:w16="http://schemas.microsoft.com/office/word/2018/wordml" xmlns:w16sdtdh="http://schemas.microsoft.com/office/word/2020/wordml/sdtdatahash" xmlns:w16se="http://schemas.microsoft.com/office/word/2015/wordml/symex" xmlns:wpg="http://schemas.microsoft.com/office/word/2010/wordprocessingGroup" xmlns:wpi="http://schemas.microsoft.com/office/word/2010/wordprocessingInk" xmlns:wne="http://schemas.microsoft.com/office/word/2006/wordml" xmlns:wps="http://schemas.microsoft.com/office/word/2010/wordprocessingShape" mc:Ignorable="w14 w15 w16se w16cid w16 w16cex w16sdtdh wp14">
+<w:endnotes xmlns:wpc="http://schemas.microsoft.com/office/word/2010/wordprocessingCanvas" xmlns:cx="http://schemas.microsoft.com/office/drawing/2014/chartex" xmlns:cx1="http://schemas.microsoft.com/office/drawing/2015/9/8/chartex" xmlns:mc="http://schemas.openxmlformats.org/markup-compatibility/2006" xmlns:o="urn:schemas-microsoft-com:office:office" xmlns:r="http://schemas.openxmlformats.org/officeDocument/2006/relationships" xmlns:m="http://schemas.openxmlformats.org/officeDocument/2006/math" xmlns:v="urn:schemas-microsoft-com:vml" xmlns:wp14="http://schemas.microsoft.com/office/word/2010/wordprocessingDrawing" xmlns:wp="http://schemas.openxmlformats.org/drawingml/2006/wordprocessingDrawing" xmlns:w10="urn:schemas-microsoft-com:office:word" xmlns:w="http://schemas.openxmlformats.org/wordprocessingml/2006/main" xmlns:w14="http://schemas.microsoft.com/office/word/2010/wordml" xmlns:w15="http://schemas.microsoft.com/office/word/2012/wordml" xmlns:w16se="http://schemas.microsoft.com/office/word/2015/wordml/symex" xmlns:wpg="http://schemas.microsoft.com/office/word/2010/wordprocessingGroup" xmlns:wpi="http://schemas.microsoft.com/office/word/2010/wordprocessingInk" xmlns:wne="http://schemas.microsoft.com/office/word/2006/wordml" xmlns:wps="http://schemas.microsoft.com/office/word/2010/wordprocessingShape" mc:Ignorable="w14 w15 w16se wp14">
   <w:endnote w:type="separator" w:id="-1">
     <w:p>
       <w:pPr>
@@ -2263,7 +2254,7 @@
 </file>
 
 <file path=word/footnotes.xml><?xml version="1.0" encoding="utf-8"?>
-<w:footnotes xmlns:wpc="http://schemas.microsoft.com/office/word/2010/wordprocessingCanvas" xmlns:cx="http://schemas.microsoft.com/office/drawing/2014/chartex" xmlns:cx1="http://schemas.microsoft.com/office/drawing/2015/9/8/chartex" xmlns:cx2="http://schemas.microsoft.com/office/drawing/2015/10/21/chartex" xmlns:cx3="http://schemas.microsoft.com/office/drawing/2016/5/9/chartex" xmlns:cx4="http://schemas.microsoft.com/office/drawing/2016/5/10/chartex" xmlns:cx5="http://schemas.microsoft.com/office/drawing/2016/5/11/chartex" xmlns:cx6="http://schemas.microsoft.com/office/drawing/2016/5/12/chartex" xmlns:cx7="http://schemas.microsoft.com/office/drawing/2016/5/13/chartex" xmlns:cx8="http://schemas.microsoft.com/office/drawing/2016/5/14/chartex" xmlns:mc="http://schemas.openxmlformats.org/markup-compatibility/2006" xmlns:aink="http://schemas.microsoft.com/office/drawing/2016/ink" xmlns:am3d="http://schemas.microsoft.com/office/drawing/2017/model3d" xmlns:o="urn:schemas-microsoft-com:office:office" xmlns:oel="http://schemas.microsoft.com/office/2019/extlst" xmlns:r="http://schemas.openxmlformats.org/officeDocument/2006/relationships" xmlns:m="http://schemas.openxmlformats.org/officeDocument/2006/math" xmlns:v="urn:schemas-microsoft-com:vml" xmlns:wp14="http://schemas.microsoft.com/office/word/2010/wordprocessingDrawing" xmlns:wp="http://schemas.openxmlformats.org/drawingml/2006/wordprocessingDrawing" xmlns:w10="urn:schemas-microsoft-com:office:word" xmlns:w="http://schemas.openxmlformats.org/wordprocessingml/2006/main" xmlns:w14="http://schemas.microsoft.com/office/word/2010/wordml" xmlns:w15="http://schemas.microsoft.com/office/word/2012/wordml" xmlns:w16cex="http://schemas.microsoft.com/office/word/2018/wordml/cex" xmlns:w16cid="http://schemas.microsoft.com/office/word/2016/wordml/cid" xmlns:w16="http://schemas.microsoft.com/office/word/2018/wordml" xmlns:w16sdtdh="http://schemas.microsoft.com/office/word/2020/wordml/sdtdatahash" xmlns:w16se="http://schemas.microsoft.com/office/word/2015/wordml/symex" xmlns:wpg="http://schemas.microsoft.com/office/word/2010/wordprocessingGroup" xmlns:wpi="http://schemas.microsoft.com/office/word/2010/wordprocessingInk" xmlns:wne="http://schemas.microsoft.com/office/word/2006/wordml" xmlns:wps="http://schemas.microsoft.com/office/word/2010/wordprocessingShape" mc:Ignorable="w14 w15 w16se w16cid w16 w16cex w16sdtdh wp14">
+<w:footnotes xmlns:wpc="http://schemas.microsoft.com/office/word/2010/wordprocessingCanvas" xmlns:cx="http://schemas.microsoft.com/office/drawing/2014/chartex" xmlns:cx1="http://schemas.microsoft.com/office/drawing/2015/9/8/chartex" xmlns:mc="http://schemas.openxmlformats.org/markup-compatibility/2006" xmlns:o="urn:schemas-microsoft-com:office:office" xmlns:r="http://schemas.openxmlformats.org/officeDocument/2006/relationships" xmlns:m="http://schemas.openxmlformats.org/officeDocument/2006/math" xmlns:v="urn:schemas-microsoft-com:vml" xmlns:wp14="http://schemas.microsoft.com/office/word/2010/wordprocessingDrawing" xmlns:wp="http://schemas.openxmlformats.org/drawingml/2006/wordprocessingDrawing" xmlns:w10="urn:schemas-microsoft-com:office:word" xmlns:w="http://schemas.openxmlformats.org/wordprocessingml/2006/main" xmlns:w14="http://schemas.microsoft.com/office/word/2010/wordml" xmlns:w15="http://schemas.microsoft.com/office/word/2012/wordml" xmlns:w16se="http://schemas.microsoft.com/office/word/2015/wordml/symex" xmlns:wpg="http://schemas.microsoft.com/office/word/2010/wordprocessingGroup" xmlns:wpi="http://schemas.microsoft.com/office/word/2010/wordprocessingInk" xmlns:wne="http://schemas.microsoft.com/office/word/2006/wordml" xmlns:wps="http://schemas.microsoft.com/office/word/2010/wordprocessingShape" mc:Ignorable="w14 w15 w16se wp14">
   <w:footnote w:type="separator" w:id="-1">
     <w:p>
       <w:pPr>
@@ -2288,7 +2279,7 @@
 </file>
 
 <file path=word/numbering.xml><?xml version="1.0" encoding="utf-8"?>
-<w:numbering xmlns:wpc="http://schemas.microsoft.com/office/word/2010/wordprocessingCanvas" xmlns:cx="http://schemas.microsoft.com/office/drawing/2014/chartex" xmlns:cx1="http://schemas.microsoft.com/office/drawing/2015/9/8/chartex" xmlns:cx2="http://schemas.microsoft.com/office/drawing/2015/10/21/chartex" xmlns:cx3="http://schemas.microsoft.com/office/drawing/2016/5/9/chartex" xmlns:cx4="http://schemas.microsoft.com/office/drawing/2016/5/10/chartex" xmlns:cx5="http://schemas.microsoft.com/office/drawing/2016/5/11/chartex" xmlns:cx6="http://schemas.microsoft.com/office/drawing/2016/5/12/chartex" xmlns:cx7="http://schemas.microsoft.com/office/drawing/2016/5/13/chartex" xmlns:cx8="http://schemas.microsoft.com/office/drawing/2016/5/14/chartex" xmlns:mc="http://schemas.openxmlformats.org/markup-compatibility/2006" xmlns:aink="http://schemas.microsoft.com/office/drawing/2016/ink" xmlns:am3d="http://schemas.microsoft.com/office/drawing/2017/model3d" xmlns:o="urn:schemas-microsoft-com:office:office" xmlns:oel="http://schemas.microsoft.com/office/2019/extlst" xmlns:r="http://schemas.openxmlformats.org/officeDocument/2006/relationships" xmlns:m="http://schemas.openxmlformats.org/officeDocument/2006/math" xmlns:v="urn:schemas-microsoft-com:vml" xmlns:wp14="http://schemas.microsoft.com/office/word/2010/wordprocessingDrawing" xmlns:wp="http://schemas.openxmlformats.org/drawingml/2006/wordprocessingDrawing" xmlns:w10="urn:schemas-microsoft-com:office:word" xmlns:w="http://schemas.openxmlformats.org/wordprocessingml/2006/main" xmlns:w14="http://schemas.microsoft.com/office/word/2010/wordml" xmlns:w15="http://schemas.microsoft.com/office/word/2012/wordml" xmlns:w16cex="http://schemas.microsoft.com/office/word/2018/wordml/cex" xmlns:w16cid="http://schemas.microsoft.com/office/word/2016/wordml/cid" xmlns:w16="http://schemas.microsoft.com/office/word/2018/wordml" xmlns:w16sdtdh="http://schemas.microsoft.com/office/word/2020/wordml/sdtdatahash" xmlns:w16se="http://schemas.microsoft.com/office/word/2015/wordml/symex" xmlns:wpg="http://schemas.microsoft.com/office/word/2010/wordprocessingGroup" xmlns:wpi="http://schemas.microsoft.com/office/word/2010/wordprocessingInk" xmlns:wne="http://schemas.microsoft.com/office/word/2006/wordml" xmlns:wps="http://schemas.microsoft.com/office/word/2010/wordprocessingShape" mc:Ignorable="w14 w15 w16se w16cid w16 w16cex w16sdtdh wp14">
+<w:numbering xmlns:wpc="http://schemas.microsoft.com/office/word/2010/wordprocessingCanvas" xmlns:cx="http://schemas.microsoft.com/office/drawing/2014/chartex" xmlns:cx1="http://schemas.microsoft.com/office/drawing/2015/9/8/chartex" xmlns:mc="http://schemas.openxmlformats.org/markup-compatibility/2006" xmlns:o="urn:schemas-microsoft-com:office:office" xmlns:r="http://schemas.openxmlformats.org/officeDocument/2006/relationships" xmlns:m="http://schemas.openxmlformats.org/officeDocument/2006/math" xmlns:v="urn:schemas-microsoft-com:vml" xmlns:wp14="http://schemas.microsoft.com/office/word/2010/wordprocessingDrawing" xmlns:wp="http://schemas.openxmlformats.org/drawingml/2006/wordprocessingDrawing" xmlns:w10="urn:schemas-microsoft-com:office:word" xmlns:w="http://schemas.openxmlformats.org/wordprocessingml/2006/main" xmlns:w14="http://schemas.microsoft.com/office/word/2010/wordml" xmlns:w15="http://schemas.microsoft.com/office/word/2012/wordml" xmlns:w16se="http://schemas.microsoft.com/office/word/2015/wordml/symex" xmlns:wpg="http://schemas.microsoft.com/office/word/2010/wordprocessingGroup" xmlns:wpi="http://schemas.microsoft.com/office/word/2010/wordprocessingInk" xmlns:wne="http://schemas.microsoft.com/office/word/2006/wordml" xmlns:wps="http://schemas.microsoft.com/office/word/2010/wordprocessingShape" mc:Ignorable="w14 w15 w16se wp14">
   <w:abstractNum w:abstractNumId="0" w15:restartNumberingAfterBreak="0">
     <w:nsid w:val="0B783A09"/>
     <w:multiLevelType w:val="hybridMultilevel"/>
@@ -4351,71 +4342,71 @@
       </w:rPr>
     </w:lvl>
   </w:abstractNum>
-  <w:num w:numId="1" w16cid:durableId="904611281">
+  <w:num w:numId="1">
     <w:abstractNumId w:val="10"/>
   </w:num>
-  <w:num w:numId="2" w16cid:durableId="182548644">
+  <w:num w:numId="2">
     <w:abstractNumId w:val="16"/>
   </w:num>
-  <w:num w:numId="3" w16cid:durableId="1781485908">
+  <w:num w:numId="3">
     <w:abstractNumId w:val="11"/>
   </w:num>
-  <w:num w:numId="4" w16cid:durableId="1365136177">
+  <w:num w:numId="4">
     <w:abstractNumId w:val="7"/>
   </w:num>
-  <w:num w:numId="5" w16cid:durableId="209420173">
+  <w:num w:numId="5">
     <w:abstractNumId w:val="17"/>
   </w:num>
-  <w:num w:numId="6" w16cid:durableId="1196114558">
+  <w:num w:numId="6">
     <w:abstractNumId w:val="0"/>
   </w:num>
-  <w:num w:numId="7" w16cid:durableId="1724792948">
+  <w:num w:numId="7">
     <w:abstractNumId w:val="2"/>
   </w:num>
-  <w:num w:numId="8" w16cid:durableId="1922518517">
+  <w:num w:numId="8">
     <w:abstractNumId w:val="14"/>
   </w:num>
-  <w:num w:numId="9" w16cid:durableId="71204105">
+  <w:num w:numId="9">
     <w:abstractNumId w:val="12"/>
   </w:num>
-  <w:num w:numId="10" w16cid:durableId="280959765">
+  <w:num w:numId="10">
     <w:abstractNumId w:val="9"/>
   </w:num>
-  <w:num w:numId="11" w16cid:durableId="1161848434">
+  <w:num w:numId="11">
     <w:abstractNumId w:val="4"/>
   </w:num>
-  <w:num w:numId="12" w16cid:durableId="1092050895">
+  <w:num w:numId="12">
     <w:abstractNumId w:val="1"/>
   </w:num>
-  <w:num w:numId="13" w16cid:durableId="1719089380">
+  <w:num w:numId="13">
     <w:abstractNumId w:val="3"/>
   </w:num>
-  <w:num w:numId="14" w16cid:durableId="1966352441">
+  <w:num w:numId="14">
     <w:abstractNumId w:val="18"/>
   </w:num>
-  <w:num w:numId="15" w16cid:durableId="1414354892">
+  <w:num w:numId="15">
     <w:abstractNumId w:val="8"/>
   </w:num>
-  <w:num w:numId="16" w16cid:durableId="890383615">
+  <w:num w:numId="16">
     <w:abstractNumId w:val="5"/>
   </w:num>
-  <w:num w:numId="17" w16cid:durableId="838813108">
+  <w:num w:numId="17">
     <w:abstractNumId w:val="13"/>
   </w:num>
-  <w:num w:numId="18" w16cid:durableId="1046489406">
+  <w:num w:numId="18">
     <w:abstractNumId w:val="19"/>
   </w:num>
-  <w:num w:numId="19" w16cid:durableId="1979987712">
+  <w:num w:numId="19">
     <w:abstractNumId w:val="6"/>
   </w:num>
-  <w:num w:numId="20" w16cid:durableId="242373188">
+  <w:num w:numId="20">
     <w:abstractNumId w:val="15"/>
   </w:num>
 </w:numbering>
 </file>
 
 <file path=word/styles.xml><?xml version="1.0" encoding="utf-8"?>
-<w:styles xmlns:mc="http://schemas.openxmlformats.org/markup-compatibility/2006" xmlns:r="http://schemas.openxmlformats.org/officeDocument/2006/relationships" xmlns:w="http://schemas.openxmlformats.org/wordprocessingml/2006/main" xmlns:w14="http://schemas.microsoft.com/office/word/2010/wordml" xmlns:w15="http://schemas.microsoft.com/office/word/2012/wordml" xmlns:w16cex="http://schemas.microsoft.com/office/word/2018/wordml/cex" xmlns:w16cid="http://schemas.microsoft.com/office/word/2016/wordml/cid" xmlns:w16="http://schemas.microsoft.com/office/word/2018/wordml" xmlns:w16sdtdh="http://schemas.microsoft.com/office/word/2020/wordml/sdtdatahash" xmlns:w16se="http://schemas.microsoft.com/office/word/2015/wordml/symex" mc:Ignorable="w14 w15 w16se w16cid w16 w16cex w16sdtdh">
+<w:styles xmlns:mc="http://schemas.openxmlformats.org/markup-compatibility/2006" xmlns:r="http://schemas.openxmlformats.org/officeDocument/2006/relationships" xmlns:w="http://schemas.openxmlformats.org/wordprocessingml/2006/main" xmlns:w14="http://schemas.microsoft.com/office/word/2010/wordml" xmlns:w15="http://schemas.microsoft.com/office/word/2012/wordml" xmlns:w16se="http://schemas.microsoft.com/office/word/2015/wordml/symex" mc:Ignorable="w14 w15 w16se">
   <w:docDefaults>
     <w:rPrDefault>
       <w:rPr>
@@ -4431,7 +4422,7 @@
       </w:pPr>
     </w:pPrDefault>
   </w:docDefaults>
-  <w:latentStyles w:defLockedState="0" w:defUIPriority="99" w:defSemiHidden="0" w:defUnhideWhenUsed="0" w:defQFormat="0" w:count="376">
+  <w:latentStyles w:defLockedState="0" w:defUIPriority="99" w:defSemiHidden="0" w:defUnhideWhenUsed="0" w:defQFormat="0" w:count="371">
     <w:lsdException w:name="Normal" w:uiPriority="0" w:qFormat="1"/>
     <w:lsdException w:name="heading 1" w:uiPriority="9" w:qFormat="1"/>
     <w:lsdException w:name="heading 2" w:semiHidden="1" w:uiPriority="9" w:unhideWhenUsed="1" w:qFormat="1"/>
@@ -4803,11 +4794,6 @@
     <w:lsdException w:name="List Table 5 Dark Accent 6" w:uiPriority="50"/>
     <w:lsdException w:name="List Table 6 Colorful Accent 6" w:uiPriority="51"/>
     <w:lsdException w:name="List Table 7 Colorful Accent 6" w:uiPriority="52"/>
-    <w:lsdException w:name="Mention" w:semiHidden="1" w:unhideWhenUsed="1"/>
-    <w:lsdException w:name="Smart Hyperlink" w:semiHidden="1" w:unhideWhenUsed="1"/>
-    <w:lsdException w:name="Hashtag" w:semiHidden="1" w:unhideWhenUsed="1"/>
-    <w:lsdException w:name="Unresolved Mention" w:semiHidden="1" w:unhideWhenUsed="1"/>
-    <w:lsdException w:name="Smart Link" w:semiHidden="1" w:unhideWhenUsed="1"/>
   </w:latentStyles>
   <w:style w:type="paragraph" w:default="1" w:styleId="Normal">
     <w:name w:val="Normal"/>

</xml_diff>

<commit_message>
Goals for WEEK 4
</commit_message>
<xml_diff>
--- a/Other Documents/Satisfactory Research Grade Expectations - Spring 2024.docx
+++ b/Other Documents/Satisfactory Research Grade Expectations - Spring 2024.docx
@@ -1,6 +1,6 @@
 
 <file path=word/document.xml><?xml version="1.0" encoding="utf-8"?>
-<w:document xmlns:wpc="http://schemas.microsoft.com/office/word/2010/wordprocessingCanvas" xmlns:cx="http://schemas.microsoft.com/office/drawing/2014/chartex" xmlns:cx1="http://schemas.microsoft.com/office/drawing/2015/9/8/chartex" xmlns:mc="http://schemas.openxmlformats.org/markup-compatibility/2006" xmlns:o="urn:schemas-microsoft-com:office:office" xmlns:r="http://schemas.openxmlformats.org/officeDocument/2006/relationships" xmlns:m="http://schemas.openxmlformats.org/officeDocument/2006/math" xmlns:v="urn:schemas-microsoft-com:vml" xmlns:wp14="http://schemas.microsoft.com/office/word/2010/wordprocessingDrawing" xmlns:wp="http://schemas.openxmlformats.org/drawingml/2006/wordprocessingDrawing" xmlns:w10="urn:schemas-microsoft-com:office:word" xmlns:w="http://schemas.openxmlformats.org/wordprocessingml/2006/main" xmlns:w14="http://schemas.microsoft.com/office/word/2010/wordml" xmlns:w15="http://schemas.microsoft.com/office/word/2012/wordml" xmlns:w16se="http://schemas.microsoft.com/office/word/2015/wordml/symex" xmlns:wpg="http://schemas.microsoft.com/office/word/2010/wordprocessingGroup" xmlns:wpi="http://schemas.microsoft.com/office/word/2010/wordprocessingInk" xmlns:wne="http://schemas.microsoft.com/office/word/2006/wordml" xmlns:wps="http://schemas.microsoft.com/office/word/2010/wordprocessingShape" mc:Ignorable="w14 w15 w16se wp14">
+<w:document xmlns:wpc="http://schemas.microsoft.com/office/word/2010/wordprocessingCanvas" xmlns:cx="http://schemas.microsoft.com/office/drawing/2014/chartex" xmlns:cx1="http://schemas.microsoft.com/office/drawing/2015/9/8/chartex" xmlns:cx2="http://schemas.microsoft.com/office/drawing/2015/10/21/chartex" xmlns:cx3="http://schemas.microsoft.com/office/drawing/2016/5/9/chartex" xmlns:cx4="http://schemas.microsoft.com/office/drawing/2016/5/10/chartex" xmlns:cx5="http://schemas.microsoft.com/office/drawing/2016/5/11/chartex" xmlns:cx6="http://schemas.microsoft.com/office/drawing/2016/5/12/chartex" xmlns:cx7="http://schemas.microsoft.com/office/drawing/2016/5/13/chartex" xmlns:cx8="http://schemas.microsoft.com/office/drawing/2016/5/14/chartex" xmlns:mc="http://schemas.openxmlformats.org/markup-compatibility/2006" xmlns:aink="http://schemas.microsoft.com/office/drawing/2016/ink" xmlns:am3d="http://schemas.microsoft.com/office/drawing/2017/model3d" xmlns:o="urn:schemas-microsoft-com:office:office" xmlns:oel="http://schemas.microsoft.com/office/2019/extlst" xmlns:r="http://schemas.openxmlformats.org/officeDocument/2006/relationships" xmlns:m="http://schemas.openxmlformats.org/officeDocument/2006/math" xmlns:v="urn:schemas-microsoft-com:vml" xmlns:wp14="http://schemas.microsoft.com/office/word/2010/wordprocessingDrawing" xmlns:wp="http://schemas.openxmlformats.org/drawingml/2006/wordprocessingDrawing" xmlns:w10="urn:schemas-microsoft-com:office:word" xmlns:w="http://schemas.openxmlformats.org/wordprocessingml/2006/main" xmlns:w14="http://schemas.microsoft.com/office/word/2010/wordml" xmlns:w15="http://schemas.microsoft.com/office/word/2012/wordml" xmlns:w16cex="http://schemas.microsoft.com/office/word/2018/wordml/cex" xmlns:w16cid="http://schemas.microsoft.com/office/word/2016/wordml/cid" xmlns:w16="http://schemas.microsoft.com/office/word/2018/wordml" xmlns:w16sdtdh="http://schemas.microsoft.com/office/word/2020/wordml/sdtdatahash" xmlns:w16se="http://schemas.microsoft.com/office/word/2015/wordml/symex" xmlns:wpg="http://schemas.microsoft.com/office/word/2010/wordprocessingGroup" xmlns:wpi="http://schemas.microsoft.com/office/word/2010/wordprocessingInk" xmlns:wne="http://schemas.microsoft.com/office/word/2006/wordml" xmlns:wps="http://schemas.microsoft.com/office/word/2010/wordprocessingShape" mc:Ignorable="w14 w15 w16se w16cid w16 w16cex w16sdtdh wp14">
   <w:body>
     <w:p>
       <w:pPr>
@@ -900,37 +900,75 @@
                 <w:szCs w:val="22"/>
               </w:rPr>
               <w:lastRenderedPageBreak/>
-              <w:t>Continue working on permutation test based simulation</w:t>
+              <w:t xml:space="preserve">Continue working on permutation </w:t>
             </w:r>
-          </w:p>
-          <w:p>
-            <w:pPr>
-              <w:rPr>
-                <w:rFonts w:ascii="Times New Roman" w:hAnsi="Times New Roman"/>
-                <w:sz w:val="22"/>
-                <w:szCs w:val="22"/>
-              </w:rPr>
-            </w:pPr>
-          </w:p>
-          <w:p>
-            <w:pPr>
-              <w:rPr>
-                <w:rFonts w:ascii="Times New Roman" w:hAnsi="Times New Roman"/>
-                <w:sz w:val="22"/>
-                <w:szCs w:val="22"/>
-              </w:rPr>
-            </w:pPr>
             <w:r>
               <w:rPr>
                 <w:rFonts w:ascii="Times New Roman" w:hAnsi="Times New Roman"/>
                 <w:sz w:val="22"/>
                 <w:szCs w:val="22"/>
               </w:rPr>
+              <w:t>test-based</w:t>
+            </w:r>
+            <w:r>
+              <w:rPr>
+                <w:rFonts w:ascii="Times New Roman" w:hAnsi="Times New Roman"/>
+                <w:sz w:val="22"/>
+                <w:szCs w:val="22"/>
+              </w:rPr>
+              <w:t xml:space="preserve"> </w:t>
+            </w:r>
+            <w:r>
+              <w:rPr>
+                <w:rFonts w:ascii="Times New Roman" w:hAnsi="Times New Roman"/>
+                <w:sz w:val="22"/>
+                <w:szCs w:val="22"/>
+              </w:rPr>
+              <w:t>simulation.</w:t>
+            </w:r>
+          </w:p>
+          <w:p>
+            <w:pPr>
+              <w:rPr>
+                <w:rFonts w:ascii="Times New Roman" w:hAnsi="Times New Roman"/>
+                <w:sz w:val="22"/>
+                <w:szCs w:val="22"/>
+              </w:rPr>
+            </w:pPr>
+          </w:p>
+          <w:p>
+            <w:pPr>
+              <w:rPr>
+                <w:rFonts w:ascii="Times New Roman" w:hAnsi="Times New Roman"/>
+                <w:sz w:val="22"/>
+                <w:szCs w:val="22"/>
+              </w:rPr>
+            </w:pPr>
+            <w:r>
+              <w:rPr>
+                <w:rFonts w:ascii="Times New Roman" w:hAnsi="Times New Roman"/>
+                <w:sz w:val="22"/>
+                <w:szCs w:val="22"/>
+              </w:rPr>
               <w:lastRenderedPageBreak/>
-              <w:t>Try to think how to run a permutation-based on sample t-test</w:t>
+              <w:t>Try to think how to run a permutation-based on</w:t>
             </w:r>
-            <w:bookmarkStart w:id="0" w:name="_GoBack"/>
-            <w:bookmarkEnd w:id="0"/>
+            <w:r>
+              <w:rPr>
+                <w:rFonts w:ascii="Times New Roman" w:hAnsi="Times New Roman"/>
+                <w:sz w:val="22"/>
+                <w:szCs w:val="22"/>
+              </w:rPr>
+              <w:t xml:space="preserve">e </w:t>
+            </w:r>
+            <w:r>
+              <w:rPr>
+                <w:rFonts w:ascii="Times New Roman" w:hAnsi="Times New Roman"/>
+                <w:sz w:val="22"/>
+                <w:szCs w:val="22"/>
+              </w:rPr>
+              <w:t>sample t-test</w:t>
+            </w:r>
           </w:p>
         </w:tc>
       </w:tr>
@@ -966,8 +1004,57 @@
             <w:pPr>
               <w:rPr>
                 <w:rFonts w:ascii="Times New Roman" w:hAnsi="Times New Roman"/>
-              </w:rPr>
-            </w:pPr>
+                <w:sz w:val="22"/>
+                <w:szCs w:val="22"/>
+              </w:rPr>
+            </w:pPr>
+            <w:r>
+              <w:rPr>
+                <w:rFonts w:ascii="Times New Roman" w:hAnsi="Times New Roman"/>
+                <w:sz w:val="22"/>
+                <w:szCs w:val="22"/>
+              </w:rPr>
+              <w:t xml:space="preserve">Continue working on permutation </w:t>
+            </w:r>
+            <w:r>
+              <w:rPr>
+                <w:rFonts w:ascii="Times New Roman" w:hAnsi="Times New Roman"/>
+                <w:sz w:val="22"/>
+                <w:szCs w:val="22"/>
+              </w:rPr>
+              <w:t>test-based</w:t>
+            </w:r>
+            <w:r>
+              <w:rPr>
+                <w:rFonts w:ascii="Times New Roman" w:hAnsi="Times New Roman"/>
+                <w:sz w:val="22"/>
+                <w:szCs w:val="22"/>
+              </w:rPr>
+              <w:t xml:space="preserve"> simulation</w:t>
+            </w:r>
+            <w:r>
+              <w:rPr>
+                <w:rFonts w:ascii="Times New Roman" w:hAnsi="Times New Roman"/>
+                <w:sz w:val="22"/>
+                <w:szCs w:val="22"/>
+              </w:rPr>
+              <w:t>.</w:t>
+            </w:r>
+          </w:p>
+          <w:p>
+            <w:pPr>
+              <w:rPr>
+                <w:rFonts w:ascii="Times New Roman" w:hAnsi="Times New Roman"/>
+              </w:rPr>
+            </w:pPr>
+            <w:r>
+              <w:rPr>
+                <w:rFonts w:ascii="Times New Roman" w:hAnsi="Times New Roman"/>
+                <w:sz w:val="22"/>
+                <w:szCs w:val="22"/>
+              </w:rPr>
+              <w:t>Try to think how to run a permutation-based one sample t-test</w:t>
+            </w:r>
           </w:p>
         </w:tc>
         <w:tc>
@@ -982,6 +1069,14 @@
                 <w:szCs w:val="22"/>
               </w:rPr>
             </w:pPr>
+            <w:r>
+              <w:rPr>
+                <w:rFonts w:ascii="Times New Roman" w:hAnsi="Times New Roman"/>
+                <w:sz w:val="22"/>
+                <w:szCs w:val="22"/>
+              </w:rPr>
+              <w:t>Improved simulations but results not quite correct.</w:t>
+            </w:r>
           </w:p>
         </w:tc>
         <w:tc>
@@ -992,12 +1087,35 @@
             <w:pPr>
               <w:rPr>
                 <w:rFonts w:ascii="Times New Roman" w:hAnsi="Times New Roman"/>
-                <w:b/>
-                <w:bCs/>
-                <w:sz w:val="22"/>
-                <w:szCs w:val="22"/>
-              </w:rPr>
-            </w:pPr>
+                <w:sz w:val="22"/>
+                <w:szCs w:val="22"/>
+              </w:rPr>
+            </w:pPr>
+            <w:r>
+              <w:rPr>
+                <w:rFonts w:ascii="Times New Roman" w:hAnsi="Times New Roman"/>
+                <w:sz w:val="22"/>
+                <w:szCs w:val="22"/>
+              </w:rPr>
+              <w:t>Keep working on improving the simulation results.</w:t>
+            </w:r>
+          </w:p>
+          <w:p>
+            <w:pPr>
+              <w:rPr>
+                <w:rFonts w:ascii="Times New Roman" w:hAnsi="Times New Roman"/>
+                <w:sz w:val="22"/>
+                <w:szCs w:val="22"/>
+              </w:rPr>
+            </w:pPr>
+            <w:r>
+              <w:rPr>
+                <w:rFonts w:ascii="Times New Roman" w:hAnsi="Times New Roman"/>
+                <w:sz w:val="22"/>
+                <w:szCs w:val="22"/>
+              </w:rPr>
+              <w:t>Read and possibly add the one sample permutation test.</w:t>
+            </w:r>
           </w:p>
         </w:tc>
       </w:tr>
@@ -1741,8 +1859,16 @@
         <w:rPr>
           <w:rFonts w:ascii="Times New Roman" w:hAnsi="Times New Roman"/>
         </w:rPr>
-        <w:t>Characteristics of a good advisee are below</w:t>
-      </w:r>
+        <w:t xml:space="preserve">Characteristics of a good advisee are </w:t>
+      </w:r>
+      <w:proofErr w:type="gramStart"/>
+      <w:r>
+        <w:rPr>
+          <w:rFonts w:ascii="Times New Roman" w:hAnsi="Times New Roman"/>
+        </w:rPr>
+        <w:t>below</w:t>
+      </w:r>
+      <w:proofErr w:type="gramEnd"/>
     </w:p>
     <w:p>
       <w:pPr>
@@ -1812,12 +1938,14 @@
         </w:rPr>
         <w:t xml:space="preserve"> (reads extra articles, runs a simulation study to debug, </w:t>
       </w:r>
+      <w:proofErr w:type="spellStart"/>
       <w:r>
         <w:rPr>
           <w:rFonts w:ascii="Times New Roman" w:hAnsi="Times New Roman"/>
         </w:rPr>
         <w:t>etc</w:t>
       </w:r>
+      <w:proofErr w:type="spellEnd"/>
       <w:r>
         <w:rPr>
           <w:rFonts w:ascii="Times New Roman" w:hAnsi="Times New Roman"/>
@@ -1846,8 +1974,16 @@
         <w:rPr>
           <w:rFonts w:ascii="Times New Roman" w:hAnsi="Times New Roman"/>
         </w:rPr>
-        <w:t>Learns from mistakes</w:t>
-      </w:r>
+        <w:t xml:space="preserve">Learns from </w:t>
+      </w:r>
+      <w:proofErr w:type="gramStart"/>
+      <w:r>
+        <w:rPr>
+          <w:rFonts w:ascii="Times New Roman" w:hAnsi="Times New Roman"/>
+        </w:rPr>
+        <w:t>mistakes</w:t>
+      </w:r>
+      <w:proofErr w:type="gramEnd"/>
     </w:p>
     <w:p>
       <w:pPr>
@@ -1918,7 +2054,21 @@
         <w:rPr>
           <w:rFonts w:ascii="Times New Roman" w:hAnsi="Times New Roman"/>
         </w:rPr>
-        <w:t>.  “Know what you know and know what you don’t know”</w:t>
+        <w:t xml:space="preserve">.  “Know what you know and know what you don’t </w:t>
+      </w:r>
+      <w:proofErr w:type="gramStart"/>
+      <w:r>
+        <w:rPr>
+          <w:rFonts w:ascii="Times New Roman" w:hAnsi="Times New Roman"/>
+        </w:rPr>
+        <w:t>know</w:t>
+      </w:r>
+      <w:proofErr w:type="gramEnd"/>
+      <w:r>
+        <w:rPr>
+          <w:rFonts w:ascii="Times New Roman" w:hAnsi="Times New Roman"/>
+        </w:rPr>
+        <w:t>”</w:t>
       </w:r>
     </w:p>
     <w:p>
@@ -1966,8 +2116,16 @@
         <w:rPr>
           <w:rFonts w:ascii="Times New Roman" w:hAnsi="Times New Roman"/>
         </w:rPr>
-        <w:t xml:space="preserve"> ….[</w:t>
-      </w:r>
+        <w:t xml:space="preserve"> </w:t>
+      </w:r>
+      <w:proofErr w:type="gramStart"/>
+      <w:r>
+        <w:rPr>
+          <w:rFonts w:ascii="Times New Roman" w:hAnsi="Times New Roman"/>
+        </w:rPr>
+        <w:t>….[</w:t>
+      </w:r>
+      <w:proofErr w:type="gramEnd"/>
       <w:r>
         <w:rPr>
           <w:rFonts w:ascii="Times New Roman" w:hAnsi="Times New Roman"/>
@@ -2056,8 +2214,16 @@
         <w:rPr>
           <w:rFonts w:ascii="Times New Roman" w:hAnsi="Times New Roman"/>
         </w:rPr>
-        <w:t xml:space="preserve">  Data inputted needs processed differently.  I’m reading the help file and vignette</w:t>
-      </w:r>
+        <w:t xml:space="preserve">  Data inputted needs processed differently.  I’m reading the help file and </w:t>
+      </w:r>
+      <w:proofErr w:type="gramStart"/>
+      <w:r>
+        <w:rPr>
+          <w:rFonts w:ascii="Times New Roman" w:hAnsi="Times New Roman"/>
+        </w:rPr>
+        <w:t>vignette</w:t>
+      </w:r>
+      <w:proofErr w:type="gramEnd"/>
       <w:r>
         <w:rPr>
           <w:rFonts w:ascii="Times New Roman" w:hAnsi="Times New Roman"/>
@@ -2110,8 +2276,16 @@
         <w:rPr>
           <w:rFonts w:ascii="Times New Roman" w:hAnsi="Times New Roman"/>
         </w:rPr>
-        <w:t xml:space="preserve"> here</w:t>
-      </w:r>
+        <w:t xml:space="preserve"> </w:t>
+      </w:r>
+      <w:proofErr w:type="gramStart"/>
+      <w:r>
+        <w:rPr>
+          <w:rFonts w:ascii="Times New Roman" w:hAnsi="Times New Roman"/>
+        </w:rPr>
+        <w:t>here</w:t>
+      </w:r>
+      <w:proofErr w:type="gramEnd"/>
       <w:r>
         <w:rPr>
           <w:rFonts w:ascii="Times New Roman" w:hAnsi="Times New Roman"/>
@@ -2140,6 +2314,7 @@
         <w:rPr>
           <w:rFonts w:ascii="Times New Roman" w:hAnsi="Times New Roman"/>
         </w:rPr>
+        <w:lastRenderedPageBreak/>
         <w:t xml:space="preserve">Poor: This theorem </w:t>
       </w:r>
       <w:r>
@@ -2229,7 +2404,7 @@
 </file>
 
 <file path=word/endnotes.xml><?xml version="1.0" encoding="utf-8"?>
-<w:endnotes xmlns:wpc="http://schemas.microsoft.com/office/word/2010/wordprocessingCanvas" xmlns:cx="http://schemas.microsoft.com/office/drawing/2014/chartex" xmlns:cx1="http://schemas.microsoft.com/office/drawing/2015/9/8/chartex" xmlns:mc="http://schemas.openxmlformats.org/markup-compatibility/2006" xmlns:o="urn:schemas-microsoft-com:office:office" xmlns:r="http://schemas.openxmlformats.org/officeDocument/2006/relationships" xmlns:m="http://schemas.openxmlformats.org/officeDocument/2006/math" xmlns:v="urn:schemas-microsoft-com:vml" xmlns:wp14="http://schemas.microsoft.com/office/word/2010/wordprocessingDrawing" xmlns:wp="http://schemas.openxmlformats.org/drawingml/2006/wordprocessingDrawing" xmlns:w10="urn:schemas-microsoft-com:office:word" xmlns:w="http://schemas.openxmlformats.org/wordprocessingml/2006/main" xmlns:w14="http://schemas.microsoft.com/office/word/2010/wordml" xmlns:w15="http://schemas.microsoft.com/office/word/2012/wordml" xmlns:w16se="http://schemas.microsoft.com/office/word/2015/wordml/symex" xmlns:wpg="http://schemas.microsoft.com/office/word/2010/wordprocessingGroup" xmlns:wpi="http://schemas.microsoft.com/office/word/2010/wordprocessingInk" xmlns:wne="http://schemas.microsoft.com/office/word/2006/wordml" xmlns:wps="http://schemas.microsoft.com/office/word/2010/wordprocessingShape" mc:Ignorable="w14 w15 w16se wp14">
+<w:endnotes xmlns:wpc="http://schemas.microsoft.com/office/word/2010/wordprocessingCanvas" xmlns:cx="http://schemas.microsoft.com/office/drawing/2014/chartex" xmlns:cx1="http://schemas.microsoft.com/office/drawing/2015/9/8/chartex" xmlns:cx2="http://schemas.microsoft.com/office/drawing/2015/10/21/chartex" xmlns:cx3="http://schemas.microsoft.com/office/drawing/2016/5/9/chartex" xmlns:cx4="http://schemas.microsoft.com/office/drawing/2016/5/10/chartex" xmlns:cx5="http://schemas.microsoft.com/office/drawing/2016/5/11/chartex" xmlns:cx6="http://schemas.microsoft.com/office/drawing/2016/5/12/chartex" xmlns:cx7="http://schemas.microsoft.com/office/drawing/2016/5/13/chartex" xmlns:cx8="http://schemas.microsoft.com/office/drawing/2016/5/14/chartex" xmlns:mc="http://schemas.openxmlformats.org/markup-compatibility/2006" xmlns:aink="http://schemas.microsoft.com/office/drawing/2016/ink" xmlns:am3d="http://schemas.microsoft.com/office/drawing/2017/model3d" xmlns:o="urn:schemas-microsoft-com:office:office" xmlns:oel="http://schemas.microsoft.com/office/2019/extlst" xmlns:r="http://schemas.openxmlformats.org/officeDocument/2006/relationships" xmlns:m="http://schemas.openxmlformats.org/officeDocument/2006/math" xmlns:v="urn:schemas-microsoft-com:vml" xmlns:wp14="http://schemas.microsoft.com/office/word/2010/wordprocessingDrawing" xmlns:wp="http://schemas.openxmlformats.org/drawingml/2006/wordprocessingDrawing" xmlns:w10="urn:schemas-microsoft-com:office:word" xmlns:w="http://schemas.openxmlformats.org/wordprocessingml/2006/main" xmlns:w14="http://schemas.microsoft.com/office/word/2010/wordml" xmlns:w15="http://schemas.microsoft.com/office/word/2012/wordml" xmlns:w16cex="http://schemas.microsoft.com/office/word/2018/wordml/cex" xmlns:w16cid="http://schemas.microsoft.com/office/word/2016/wordml/cid" xmlns:w16="http://schemas.microsoft.com/office/word/2018/wordml" xmlns:w16sdtdh="http://schemas.microsoft.com/office/word/2020/wordml/sdtdatahash" xmlns:w16se="http://schemas.microsoft.com/office/word/2015/wordml/symex" xmlns:wpg="http://schemas.microsoft.com/office/word/2010/wordprocessingGroup" xmlns:wpi="http://schemas.microsoft.com/office/word/2010/wordprocessingInk" xmlns:wne="http://schemas.microsoft.com/office/word/2006/wordml" xmlns:wps="http://schemas.microsoft.com/office/word/2010/wordprocessingShape" mc:Ignorable="w14 w15 w16se w16cid w16 w16cex w16sdtdh wp14">
   <w:endnote w:type="separator" w:id="-1">
     <w:p>
       <w:pPr>
@@ -2254,7 +2429,7 @@
 </file>
 
 <file path=word/footnotes.xml><?xml version="1.0" encoding="utf-8"?>
-<w:footnotes xmlns:wpc="http://schemas.microsoft.com/office/word/2010/wordprocessingCanvas" xmlns:cx="http://schemas.microsoft.com/office/drawing/2014/chartex" xmlns:cx1="http://schemas.microsoft.com/office/drawing/2015/9/8/chartex" xmlns:mc="http://schemas.openxmlformats.org/markup-compatibility/2006" xmlns:o="urn:schemas-microsoft-com:office:office" xmlns:r="http://schemas.openxmlformats.org/officeDocument/2006/relationships" xmlns:m="http://schemas.openxmlformats.org/officeDocument/2006/math" xmlns:v="urn:schemas-microsoft-com:vml" xmlns:wp14="http://schemas.microsoft.com/office/word/2010/wordprocessingDrawing" xmlns:wp="http://schemas.openxmlformats.org/drawingml/2006/wordprocessingDrawing" xmlns:w10="urn:schemas-microsoft-com:office:word" xmlns:w="http://schemas.openxmlformats.org/wordprocessingml/2006/main" xmlns:w14="http://schemas.microsoft.com/office/word/2010/wordml" xmlns:w15="http://schemas.microsoft.com/office/word/2012/wordml" xmlns:w16se="http://schemas.microsoft.com/office/word/2015/wordml/symex" xmlns:wpg="http://schemas.microsoft.com/office/word/2010/wordprocessingGroup" xmlns:wpi="http://schemas.microsoft.com/office/word/2010/wordprocessingInk" xmlns:wne="http://schemas.microsoft.com/office/word/2006/wordml" xmlns:wps="http://schemas.microsoft.com/office/word/2010/wordprocessingShape" mc:Ignorable="w14 w15 w16se wp14">
+<w:footnotes xmlns:wpc="http://schemas.microsoft.com/office/word/2010/wordprocessingCanvas" xmlns:cx="http://schemas.microsoft.com/office/drawing/2014/chartex" xmlns:cx1="http://schemas.microsoft.com/office/drawing/2015/9/8/chartex" xmlns:cx2="http://schemas.microsoft.com/office/drawing/2015/10/21/chartex" xmlns:cx3="http://schemas.microsoft.com/office/drawing/2016/5/9/chartex" xmlns:cx4="http://schemas.microsoft.com/office/drawing/2016/5/10/chartex" xmlns:cx5="http://schemas.microsoft.com/office/drawing/2016/5/11/chartex" xmlns:cx6="http://schemas.microsoft.com/office/drawing/2016/5/12/chartex" xmlns:cx7="http://schemas.microsoft.com/office/drawing/2016/5/13/chartex" xmlns:cx8="http://schemas.microsoft.com/office/drawing/2016/5/14/chartex" xmlns:mc="http://schemas.openxmlformats.org/markup-compatibility/2006" xmlns:aink="http://schemas.microsoft.com/office/drawing/2016/ink" xmlns:am3d="http://schemas.microsoft.com/office/drawing/2017/model3d" xmlns:o="urn:schemas-microsoft-com:office:office" xmlns:oel="http://schemas.microsoft.com/office/2019/extlst" xmlns:r="http://schemas.openxmlformats.org/officeDocument/2006/relationships" xmlns:m="http://schemas.openxmlformats.org/officeDocument/2006/math" xmlns:v="urn:schemas-microsoft-com:vml" xmlns:wp14="http://schemas.microsoft.com/office/word/2010/wordprocessingDrawing" xmlns:wp="http://schemas.openxmlformats.org/drawingml/2006/wordprocessingDrawing" xmlns:w10="urn:schemas-microsoft-com:office:word" xmlns:w="http://schemas.openxmlformats.org/wordprocessingml/2006/main" xmlns:w14="http://schemas.microsoft.com/office/word/2010/wordml" xmlns:w15="http://schemas.microsoft.com/office/word/2012/wordml" xmlns:w16cex="http://schemas.microsoft.com/office/word/2018/wordml/cex" xmlns:w16cid="http://schemas.microsoft.com/office/word/2016/wordml/cid" xmlns:w16="http://schemas.microsoft.com/office/word/2018/wordml" xmlns:w16sdtdh="http://schemas.microsoft.com/office/word/2020/wordml/sdtdatahash" xmlns:w16se="http://schemas.microsoft.com/office/word/2015/wordml/symex" xmlns:wpg="http://schemas.microsoft.com/office/word/2010/wordprocessingGroup" xmlns:wpi="http://schemas.microsoft.com/office/word/2010/wordprocessingInk" xmlns:wne="http://schemas.microsoft.com/office/word/2006/wordml" xmlns:wps="http://schemas.microsoft.com/office/word/2010/wordprocessingShape" mc:Ignorable="w14 w15 w16se w16cid w16 w16cex w16sdtdh wp14">
   <w:footnote w:type="separator" w:id="-1">
     <w:p>
       <w:pPr>
@@ -2279,7 +2454,7 @@
 </file>
 
 <file path=word/numbering.xml><?xml version="1.0" encoding="utf-8"?>
-<w:numbering xmlns:wpc="http://schemas.microsoft.com/office/word/2010/wordprocessingCanvas" xmlns:cx="http://schemas.microsoft.com/office/drawing/2014/chartex" xmlns:cx1="http://schemas.microsoft.com/office/drawing/2015/9/8/chartex" xmlns:mc="http://schemas.openxmlformats.org/markup-compatibility/2006" xmlns:o="urn:schemas-microsoft-com:office:office" xmlns:r="http://schemas.openxmlformats.org/officeDocument/2006/relationships" xmlns:m="http://schemas.openxmlformats.org/officeDocument/2006/math" xmlns:v="urn:schemas-microsoft-com:vml" xmlns:wp14="http://schemas.microsoft.com/office/word/2010/wordprocessingDrawing" xmlns:wp="http://schemas.openxmlformats.org/drawingml/2006/wordprocessingDrawing" xmlns:w10="urn:schemas-microsoft-com:office:word" xmlns:w="http://schemas.openxmlformats.org/wordprocessingml/2006/main" xmlns:w14="http://schemas.microsoft.com/office/word/2010/wordml" xmlns:w15="http://schemas.microsoft.com/office/word/2012/wordml" xmlns:w16se="http://schemas.microsoft.com/office/word/2015/wordml/symex" xmlns:wpg="http://schemas.microsoft.com/office/word/2010/wordprocessingGroup" xmlns:wpi="http://schemas.microsoft.com/office/word/2010/wordprocessingInk" xmlns:wne="http://schemas.microsoft.com/office/word/2006/wordml" xmlns:wps="http://schemas.microsoft.com/office/word/2010/wordprocessingShape" mc:Ignorable="w14 w15 w16se wp14">
+<w:numbering xmlns:wpc="http://schemas.microsoft.com/office/word/2010/wordprocessingCanvas" xmlns:cx="http://schemas.microsoft.com/office/drawing/2014/chartex" xmlns:cx1="http://schemas.microsoft.com/office/drawing/2015/9/8/chartex" xmlns:cx2="http://schemas.microsoft.com/office/drawing/2015/10/21/chartex" xmlns:cx3="http://schemas.microsoft.com/office/drawing/2016/5/9/chartex" xmlns:cx4="http://schemas.microsoft.com/office/drawing/2016/5/10/chartex" xmlns:cx5="http://schemas.microsoft.com/office/drawing/2016/5/11/chartex" xmlns:cx6="http://schemas.microsoft.com/office/drawing/2016/5/12/chartex" xmlns:cx7="http://schemas.microsoft.com/office/drawing/2016/5/13/chartex" xmlns:cx8="http://schemas.microsoft.com/office/drawing/2016/5/14/chartex" xmlns:mc="http://schemas.openxmlformats.org/markup-compatibility/2006" xmlns:aink="http://schemas.microsoft.com/office/drawing/2016/ink" xmlns:am3d="http://schemas.microsoft.com/office/drawing/2017/model3d" xmlns:o="urn:schemas-microsoft-com:office:office" xmlns:oel="http://schemas.microsoft.com/office/2019/extlst" xmlns:r="http://schemas.openxmlformats.org/officeDocument/2006/relationships" xmlns:m="http://schemas.openxmlformats.org/officeDocument/2006/math" xmlns:v="urn:schemas-microsoft-com:vml" xmlns:wp14="http://schemas.microsoft.com/office/word/2010/wordprocessingDrawing" xmlns:wp="http://schemas.openxmlformats.org/drawingml/2006/wordprocessingDrawing" xmlns:w10="urn:schemas-microsoft-com:office:word" xmlns:w="http://schemas.openxmlformats.org/wordprocessingml/2006/main" xmlns:w14="http://schemas.microsoft.com/office/word/2010/wordml" xmlns:w15="http://schemas.microsoft.com/office/word/2012/wordml" xmlns:w16cex="http://schemas.microsoft.com/office/word/2018/wordml/cex" xmlns:w16cid="http://schemas.microsoft.com/office/word/2016/wordml/cid" xmlns:w16="http://schemas.microsoft.com/office/word/2018/wordml" xmlns:w16sdtdh="http://schemas.microsoft.com/office/word/2020/wordml/sdtdatahash" xmlns:w16se="http://schemas.microsoft.com/office/word/2015/wordml/symex" xmlns:wpg="http://schemas.microsoft.com/office/word/2010/wordprocessingGroup" xmlns:wpi="http://schemas.microsoft.com/office/word/2010/wordprocessingInk" xmlns:wne="http://schemas.microsoft.com/office/word/2006/wordml" xmlns:wps="http://schemas.microsoft.com/office/word/2010/wordprocessingShape" mc:Ignorable="w14 w15 w16se w16cid w16 w16cex w16sdtdh wp14">
   <w:abstractNum w:abstractNumId="0" w15:restartNumberingAfterBreak="0">
     <w:nsid w:val="0B783A09"/>
     <w:multiLevelType w:val="hybridMultilevel"/>
@@ -4342,71 +4517,71 @@
       </w:rPr>
     </w:lvl>
   </w:abstractNum>
-  <w:num w:numId="1">
+  <w:num w:numId="1" w16cid:durableId="1248030608">
     <w:abstractNumId w:val="10"/>
   </w:num>
-  <w:num w:numId="2">
+  <w:num w:numId="2" w16cid:durableId="1515224131">
     <w:abstractNumId w:val="16"/>
   </w:num>
-  <w:num w:numId="3">
+  <w:num w:numId="3" w16cid:durableId="315499797">
     <w:abstractNumId w:val="11"/>
   </w:num>
-  <w:num w:numId="4">
+  <w:num w:numId="4" w16cid:durableId="657462263">
     <w:abstractNumId w:val="7"/>
   </w:num>
-  <w:num w:numId="5">
+  <w:num w:numId="5" w16cid:durableId="1686781806">
     <w:abstractNumId w:val="17"/>
   </w:num>
-  <w:num w:numId="6">
+  <w:num w:numId="6" w16cid:durableId="1024748473">
     <w:abstractNumId w:val="0"/>
   </w:num>
-  <w:num w:numId="7">
+  <w:num w:numId="7" w16cid:durableId="817763908">
     <w:abstractNumId w:val="2"/>
   </w:num>
-  <w:num w:numId="8">
+  <w:num w:numId="8" w16cid:durableId="453787957">
     <w:abstractNumId w:val="14"/>
   </w:num>
-  <w:num w:numId="9">
+  <w:num w:numId="9" w16cid:durableId="1081294462">
     <w:abstractNumId w:val="12"/>
   </w:num>
-  <w:num w:numId="10">
+  <w:num w:numId="10" w16cid:durableId="6643603">
     <w:abstractNumId w:val="9"/>
   </w:num>
-  <w:num w:numId="11">
+  <w:num w:numId="11" w16cid:durableId="552430742">
     <w:abstractNumId w:val="4"/>
   </w:num>
-  <w:num w:numId="12">
+  <w:num w:numId="12" w16cid:durableId="317467888">
     <w:abstractNumId w:val="1"/>
   </w:num>
-  <w:num w:numId="13">
+  <w:num w:numId="13" w16cid:durableId="1963538055">
     <w:abstractNumId w:val="3"/>
   </w:num>
-  <w:num w:numId="14">
+  <w:num w:numId="14" w16cid:durableId="430048899">
     <w:abstractNumId w:val="18"/>
   </w:num>
-  <w:num w:numId="15">
+  <w:num w:numId="15" w16cid:durableId="1729960172">
     <w:abstractNumId w:val="8"/>
   </w:num>
-  <w:num w:numId="16">
+  <w:num w:numId="16" w16cid:durableId="635067501">
     <w:abstractNumId w:val="5"/>
   </w:num>
-  <w:num w:numId="17">
+  <w:num w:numId="17" w16cid:durableId="1160733042">
     <w:abstractNumId w:val="13"/>
   </w:num>
-  <w:num w:numId="18">
+  <w:num w:numId="18" w16cid:durableId="1016616214">
     <w:abstractNumId w:val="19"/>
   </w:num>
-  <w:num w:numId="19">
+  <w:num w:numId="19" w16cid:durableId="1443109698">
     <w:abstractNumId w:val="6"/>
   </w:num>
-  <w:num w:numId="20">
+  <w:num w:numId="20" w16cid:durableId="1760446846">
     <w:abstractNumId w:val="15"/>
   </w:num>
 </w:numbering>
 </file>
 
 <file path=word/styles.xml><?xml version="1.0" encoding="utf-8"?>
-<w:styles xmlns:mc="http://schemas.openxmlformats.org/markup-compatibility/2006" xmlns:r="http://schemas.openxmlformats.org/officeDocument/2006/relationships" xmlns:w="http://schemas.openxmlformats.org/wordprocessingml/2006/main" xmlns:w14="http://schemas.microsoft.com/office/word/2010/wordml" xmlns:w15="http://schemas.microsoft.com/office/word/2012/wordml" xmlns:w16se="http://schemas.microsoft.com/office/word/2015/wordml/symex" mc:Ignorable="w14 w15 w16se">
+<w:styles xmlns:mc="http://schemas.openxmlformats.org/markup-compatibility/2006" xmlns:r="http://schemas.openxmlformats.org/officeDocument/2006/relationships" xmlns:w="http://schemas.openxmlformats.org/wordprocessingml/2006/main" xmlns:w14="http://schemas.microsoft.com/office/word/2010/wordml" xmlns:w15="http://schemas.microsoft.com/office/word/2012/wordml" xmlns:w16cex="http://schemas.microsoft.com/office/word/2018/wordml/cex" xmlns:w16cid="http://schemas.microsoft.com/office/word/2016/wordml/cid" xmlns:w16="http://schemas.microsoft.com/office/word/2018/wordml" xmlns:w16sdtdh="http://schemas.microsoft.com/office/word/2020/wordml/sdtdatahash" xmlns:w16se="http://schemas.microsoft.com/office/word/2015/wordml/symex" mc:Ignorable="w14 w15 w16se w16cid w16 w16cex w16sdtdh">
   <w:docDefaults>
     <w:rPrDefault>
       <w:rPr>
@@ -4422,7 +4597,7 @@
       </w:pPr>
     </w:pPrDefault>
   </w:docDefaults>
-  <w:latentStyles w:defLockedState="0" w:defUIPriority="99" w:defSemiHidden="0" w:defUnhideWhenUsed="0" w:defQFormat="0" w:count="371">
+  <w:latentStyles w:defLockedState="0" w:defUIPriority="99" w:defSemiHidden="0" w:defUnhideWhenUsed="0" w:defQFormat="0" w:count="376">
     <w:lsdException w:name="Normal" w:uiPriority="0" w:qFormat="1"/>
     <w:lsdException w:name="heading 1" w:uiPriority="9" w:qFormat="1"/>
     <w:lsdException w:name="heading 2" w:semiHidden="1" w:uiPriority="9" w:unhideWhenUsed="1" w:qFormat="1"/>
@@ -4794,6 +4969,11 @@
     <w:lsdException w:name="List Table 5 Dark Accent 6" w:uiPriority="50"/>
     <w:lsdException w:name="List Table 6 Colorful Accent 6" w:uiPriority="51"/>
     <w:lsdException w:name="List Table 7 Colorful Accent 6" w:uiPriority="52"/>
+    <w:lsdException w:name="Mention" w:semiHidden="1" w:unhideWhenUsed="1"/>
+    <w:lsdException w:name="Smart Hyperlink" w:semiHidden="1" w:unhideWhenUsed="1"/>
+    <w:lsdException w:name="Hashtag" w:semiHidden="1" w:unhideWhenUsed="1"/>
+    <w:lsdException w:name="Unresolved Mention" w:semiHidden="1" w:unhideWhenUsed="1"/>
+    <w:lsdException w:name="Smart Link" w:semiHidden="1" w:unhideWhenUsed="1"/>
   </w:latentStyles>
   <w:style w:type="paragraph" w:default="1" w:styleId="Normal">
     <w:name w:val="Normal"/>

</xml_diff>

<commit_message>
Tow samples permutation test report
</commit_message>
<xml_diff>
--- a/Other Documents/Satisfactory Research Grade Expectations - Spring 2024.docx
+++ b/Other Documents/Satisfactory Research Grade Expectations - Spring 2024.docx
@@ -1154,6 +1154,31 @@
                 <w:szCs w:val="22"/>
               </w:rPr>
             </w:pPr>
+            <w:r>
+              <w:rPr>
+                <w:rFonts w:ascii="Times New Roman" w:hAnsi="Times New Roman"/>
+                <w:sz w:val="22"/>
+                <w:szCs w:val="22"/>
+              </w:rPr>
+              <w:t>Keep working on improving the simulation results.</w:t>
+            </w:r>
+          </w:p>
+          <w:p>
+            <w:pPr>
+              <w:rPr>
+                <w:rFonts w:ascii="Times New Roman" w:hAnsi="Times New Roman"/>
+                <w:sz w:val="22"/>
+                <w:szCs w:val="22"/>
+              </w:rPr>
+            </w:pPr>
+            <w:r>
+              <w:rPr>
+                <w:rFonts w:ascii="Times New Roman" w:hAnsi="Times New Roman"/>
+                <w:sz w:val="22"/>
+                <w:szCs w:val="22"/>
+              </w:rPr>
+              <w:t>Read and possibly add the one sample permutation test</w:t>
+            </w:r>
           </w:p>
         </w:tc>
         <w:tc>
@@ -1168,6 +1193,14 @@
                 <w:szCs w:val="22"/>
               </w:rPr>
             </w:pPr>
+            <w:r>
+              <w:rPr>
+                <w:rFonts w:ascii="Times New Roman" w:hAnsi="Times New Roman"/>
+                <w:sz w:val="22"/>
+                <w:szCs w:val="22"/>
+              </w:rPr>
+              <w:t>Simulation test codes well debugged</w:t>
+            </w:r>
           </w:p>
         </w:tc>
         <w:tc>
@@ -2252,6 +2285,7 @@
         <w:rPr>
           <w:rFonts w:ascii="Times New Roman" w:hAnsi="Times New Roman"/>
         </w:rPr>
+        <w:lastRenderedPageBreak/>
         <w:t>Good: “I can see that you don’t follow my reasoning for this. Let me work on improving my communication and get back to you.”</w:t>
       </w:r>
     </w:p>
@@ -2314,7 +2348,6 @@
         <w:rPr>
           <w:rFonts w:ascii="Times New Roman" w:hAnsi="Times New Roman"/>
         </w:rPr>
-        <w:lastRenderedPageBreak/>
         <w:t xml:space="preserve">Poor: This theorem </w:t>
       </w:r>
       <w:r>

</xml_diff>

<commit_message>
Two samples permutation test report
</commit_message>
<xml_diff>
--- a/Other Documents/Satisfactory Research Grade Expectations - Spring 2024.docx
+++ b/Other Documents/Satisfactory Research Grade Expectations - Spring 2024.docx
@@ -1154,6 +1154,31 @@
                 <w:szCs w:val="22"/>
               </w:rPr>
             </w:pPr>
+            <w:r>
+              <w:rPr>
+                <w:rFonts w:ascii="Times New Roman" w:hAnsi="Times New Roman"/>
+                <w:sz w:val="22"/>
+                <w:szCs w:val="22"/>
+              </w:rPr>
+              <w:t>Keep working on improving the simulation results.</w:t>
+            </w:r>
+          </w:p>
+          <w:p>
+            <w:pPr>
+              <w:rPr>
+                <w:rFonts w:ascii="Times New Roman" w:hAnsi="Times New Roman"/>
+                <w:sz w:val="22"/>
+                <w:szCs w:val="22"/>
+              </w:rPr>
+            </w:pPr>
+            <w:r>
+              <w:rPr>
+                <w:rFonts w:ascii="Times New Roman" w:hAnsi="Times New Roman"/>
+                <w:sz w:val="22"/>
+                <w:szCs w:val="22"/>
+              </w:rPr>
+              <w:t>Read and possibly add the one sample permutation test</w:t>
+            </w:r>
           </w:p>
         </w:tc>
         <w:tc>
@@ -1168,6 +1193,14 @@
                 <w:szCs w:val="22"/>
               </w:rPr>
             </w:pPr>
+            <w:r>
+              <w:rPr>
+                <w:rFonts w:ascii="Times New Roman" w:hAnsi="Times New Roman"/>
+                <w:sz w:val="22"/>
+                <w:szCs w:val="22"/>
+              </w:rPr>
+              <w:t>Simulation test codes well debugged</w:t>
+            </w:r>
           </w:p>
         </w:tc>
         <w:tc>
@@ -2252,6 +2285,7 @@
         <w:rPr>
           <w:rFonts w:ascii="Times New Roman" w:hAnsi="Times New Roman"/>
         </w:rPr>
+        <w:lastRenderedPageBreak/>
         <w:t>Good: “I can see that you don’t follow my reasoning for this. Let me work on improving my communication and get back to you.”</w:t>
       </w:r>
     </w:p>
@@ -2314,7 +2348,6 @@
         <w:rPr>
           <w:rFonts w:ascii="Times New Roman" w:hAnsi="Times New Roman"/>
         </w:rPr>
-        <w:lastRenderedPageBreak/>
         <w:t xml:space="preserve">Poor: This theorem </w:t>
       </w:r>
       <w:r>

</xml_diff>

<commit_message>
Expected Power loss  and Expected Inflation of Type I error rates added
</commit_message>
<xml_diff>
--- a/Other Documents/Satisfactory Research Grade Expectations - Spring 2024.docx
+++ b/Other Documents/Satisfactory Research Grade Expectations - Spring 2024.docx
@@ -2033,12 +2033,97 @@
                 <w:szCs w:val="22"/>
               </w:rPr>
             </w:pPr>
+            <w:r>
+              <w:rPr>
+                <w:rFonts w:ascii="Aptos" w:hAnsi="Aptos"/>
+                <w:shd w:val="clear" w:color="auto" w:fill="FFFFFF"/>
+              </w:rPr>
+              <w:t>Benedict completed the type-I error inflation results, but they looked somewhat strange (always getting negative type-I error inflation when compared to permutation test).</w:t>
+            </w:r>
           </w:p>
         </w:tc>
         <w:tc>
           <w:tcPr>
             <w:tcW w:w="3420" w:type="dxa"/>
           </w:tcPr>
+          <w:p>
+            <w:pPr>
+              <w:shd w:val="clear" w:color="auto" w:fill="FFFFFF"/>
+              <w:spacing w:after="0" w:line="240" w:lineRule="auto"/>
+              <w:textAlignment w:val="baseline"/>
+              <w:rPr>
+                <w:rFonts w:ascii="Aptos" w:hAnsi="Aptos"/>
+                <w:kern w:val="0"/>
+                <w14:ligatures w14:val="none"/>
+                <w14:cntxtAlts w14:val="0"/>
+              </w:rPr>
+            </w:pPr>
+            <w:r>
+              <w:rPr>
+                <w:rFonts w:ascii="Aptos" w:hAnsi="Aptos"/>
+              </w:rPr>
+              <w:t>(</w:t>
+            </w:r>
+            <w:proofErr w:type="spellStart"/>
+            <w:r>
+              <w:rPr>
+                <w:rFonts w:ascii="Aptos" w:hAnsi="Aptos"/>
+              </w:rPr>
+              <w:t>i</w:t>
+            </w:r>
+            <w:proofErr w:type="spellEnd"/>
+            <w:r>
+              <w:rPr>
+                <w:rFonts w:ascii="Aptos" w:hAnsi="Aptos"/>
+              </w:rPr>
+              <w:t>) figure out why this is happening (try known cases, try digging deep, rechecking codes)</w:t>
+            </w:r>
+          </w:p>
+          <w:p>
+            <w:pPr>
+              <w:shd w:val="clear" w:color="auto" w:fill="FFFFFF"/>
+              <w:textAlignment w:val="baseline"/>
+              <w:rPr>
+                <w:rFonts w:ascii="Aptos" w:hAnsi="Aptos"/>
+              </w:rPr>
+            </w:pPr>
+            <w:r>
+              <w:rPr>
+                <w:rFonts w:ascii="Aptos" w:hAnsi="Aptos"/>
+              </w:rPr>
+              <w:t>(ii) define the inflation of type-I error by comparing with the target level, and include the asymmetric distributions too</w:t>
+            </w:r>
+          </w:p>
+          <w:p>
+            <w:pPr>
+              <w:shd w:val="clear" w:color="auto" w:fill="FFFFFF"/>
+              <w:textAlignment w:val="baseline"/>
+              <w:rPr>
+                <w:rFonts w:ascii="Aptos" w:hAnsi="Aptos"/>
+              </w:rPr>
+            </w:pPr>
+            <w:r>
+              <w:rPr>
+                <w:rFonts w:ascii="Aptos" w:hAnsi="Aptos"/>
+              </w:rPr>
+              <w:t>(iii) calculate the expected power loss (also start writing up how you are doing so)</w:t>
+            </w:r>
+          </w:p>
+          <w:p>
+            <w:pPr>
+              <w:shd w:val="clear" w:color="auto" w:fill="FFFFFF"/>
+              <w:textAlignment w:val="baseline"/>
+              <w:rPr>
+                <w:rFonts w:ascii="Aptos" w:hAnsi="Aptos"/>
+              </w:rPr>
+            </w:pPr>
+            <w:r>
+              <w:rPr>
+                <w:rFonts w:ascii="Aptos" w:hAnsi="Aptos"/>
+              </w:rPr>
+              <w:t>(iv) keep reading papers for lit review, put your own comments, and get a good idea about the big picture</w:t>
+            </w:r>
+          </w:p>
           <w:p>
             <w:pPr>
               <w:rPr>
@@ -2660,6 +2745,7 @@
         <w:rPr>
           <w:rFonts w:ascii="Times New Roman" w:hAnsi="Times New Roman"/>
         </w:rPr>
+        <w:lastRenderedPageBreak/>
         <w:t xml:space="preserve">Good: </w:t>
       </w:r>
       <w:r>

</xml_diff>